<commit_message>
Create a tree by using a list implemented report.docx updated report.pdf created
This project is Maked here as DONE!!
Este projeto está marcado aqui como CONCLUIDO!!
</commit_message>
<xml_diff>
--- a/report/report.docx
+++ b/report/report.docx
@@ -79,7 +79,7 @@
                     <pic:cNvPicPr preferRelativeResize="0"/>
                   </pic:nvPicPr>
                   <pic:blipFill>
-                    <a:blip r:embed="rId5" cstate="print"/>
+                    <a:blip r:embed="rId8" cstate="print"/>
                     <a:srcRect l="10891" r="5040" b="1230"/>
                     <a:stretch>
                       <a:fillRect/>
@@ -204,24 +204,655 @@
     <w:p>
       <w:r>
         <w:lastRenderedPageBreak/>
-        <w:t>Em branco</w:t>
-      </w:r>
-    </w:p>
-    <w:p>
-      <w:r>
         <w:br w:type="page"/>
       </w:r>
     </w:p>
-    <w:p>
-      <w:pPr>
-        <w:pStyle w:val="Ttulo"/>
-      </w:pPr>
-      <w:r>
-        <w:lastRenderedPageBreak/>
-        <w:t>Índice</w:t>
-      </w:r>
-    </w:p>
-    <w:p>
+    <w:sdt>
+      <w:sdtPr>
+        <w:rPr>
+          <w:rFonts w:ascii="Times New Roman" w:eastAsiaTheme="minorHAnsi" w:hAnsi="Times New Roman" w:cstheme="minorBidi"/>
+          <w:b w:val="0"/>
+          <w:bCs w:val="0"/>
+          <w:color w:val="auto"/>
+          <w:sz w:val="20"/>
+          <w:szCs w:val="22"/>
+        </w:rPr>
+        <w:id w:val="167084351"/>
+        <w:docPartObj>
+          <w:docPartGallery w:val="Table of Contents"/>
+          <w:docPartUnique/>
+        </w:docPartObj>
+      </w:sdtPr>
+      <w:sdtContent>
+        <w:p>
+          <w:pPr>
+            <w:pStyle w:val="Ttulodondice"/>
+          </w:pPr>
+          <w:r>
+            <w:rPr>
+              <w:rStyle w:val="Ttulo1Carcter"/>
+              <w:color w:val="auto"/>
+            </w:rPr>
+            <w:t>Índice</w:t>
+          </w:r>
+        </w:p>
+        <w:p>
+          <w:pPr>
+            <w:pStyle w:val="ndice1"/>
+            <w:tabs>
+              <w:tab w:val="right" w:leader="dot" w:pos="8494"/>
+            </w:tabs>
+            <w:rPr>
+              <w:noProof/>
+              <w:lang w:eastAsia="pt-PT"/>
+            </w:rPr>
+          </w:pPr>
+          <w:r>
+            <w:fldChar w:fldCharType="begin"/>
+          </w:r>
+          <w:r>
+            <w:instrText xml:space="preserve"> TOC \o "1-3" \h \z \u </w:instrText>
+          </w:r>
+          <w:r>
+            <w:fldChar w:fldCharType="separate"/>
+          </w:r>
+          <w:hyperlink w:anchor="_Toc327823904" w:history="1">
+            <w:r>
+              <w:rPr>
+                <w:rStyle w:val="Hiperligao"/>
+                <w:noProof/>
+              </w:rPr>
+              <w:t>Introdução</w:t>
+            </w:r>
+            <w:r>
+              <w:rPr>
+                <w:noProof/>
+                <w:webHidden/>
+              </w:rPr>
+              <w:tab/>
+            </w:r>
+            <w:r>
+              <w:rPr>
+                <w:noProof/>
+                <w:webHidden/>
+              </w:rPr>
+              <w:fldChar w:fldCharType="begin"/>
+            </w:r>
+            <w:r>
+              <w:rPr>
+                <w:noProof/>
+                <w:webHidden/>
+              </w:rPr>
+              <w:instrText xml:space="preserve"> PAGEREF _Toc327823904 \h </w:instrText>
+            </w:r>
+            <w:r>
+              <w:rPr>
+                <w:noProof/>
+                <w:webHidden/>
+              </w:rPr>
+            </w:r>
+            <w:r>
+              <w:rPr>
+                <w:noProof/>
+                <w:webHidden/>
+              </w:rPr>
+              <w:fldChar w:fldCharType="separate"/>
+            </w:r>
+            <w:r>
+              <w:rPr>
+                <w:noProof/>
+                <w:webHidden/>
+              </w:rPr>
+              <w:t>4</w:t>
+            </w:r>
+            <w:r>
+              <w:rPr>
+                <w:noProof/>
+                <w:webHidden/>
+              </w:rPr>
+              <w:fldChar w:fldCharType="end"/>
+            </w:r>
+          </w:hyperlink>
+        </w:p>
+        <w:p>
+          <w:pPr>
+            <w:pStyle w:val="ndice1"/>
+            <w:tabs>
+              <w:tab w:val="right" w:leader="dot" w:pos="8494"/>
+            </w:tabs>
+            <w:rPr>
+              <w:noProof/>
+              <w:lang w:eastAsia="pt-PT"/>
+            </w:rPr>
+          </w:pPr>
+          <w:hyperlink w:anchor="_Toc327823905" w:history="1">
+            <w:r>
+              <w:rPr>
+                <w:rStyle w:val="Hiperligao"/>
+                <w:noProof/>
+              </w:rPr>
+              <w:t>Teoria</w:t>
+            </w:r>
+            <w:r>
+              <w:rPr>
+                <w:noProof/>
+                <w:webHidden/>
+              </w:rPr>
+              <w:tab/>
+            </w:r>
+            <w:r>
+              <w:rPr>
+                <w:noProof/>
+                <w:webHidden/>
+              </w:rPr>
+              <w:fldChar w:fldCharType="begin"/>
+            </w:r>
+            <w:r>
+              <w:rPr>
+                <w:noProof/>
+                <w:webHidden/>
+              </w:rPr>
+              <w:instrText xml:space="preserve"> PAGEREF _Toc327823905 \h </w:instrText>
+            </w:r>
+            <w:r>
+              <w:rPr>
+                <w:noProof/>
+                <w:webHidden/>
+              </w:rPr>
+            </w:r>
+            <w:r>
+              <w:rPr>
+                <w:noProof/>
+                <w:webHidden/>
+              </w:rPr>
+              <w:fldChar w:fldCharType="separate"/>
+            </w:r>
+            <w:r>
+              <w:rPr>
+                <w:noProof/>
+                <w:webHidden/>
+              </w:rPr>
+              <w:t>5</w:t>
+            </w:r>
+            <w:r>
+              <w:rPr>
+                <w:noProof/>
+                <w:webHidden/>
+              </w:rPr>
+              <w:fldChar w:fldCharType="end"/>
+            </w:r>
+          </w:hyperlink>
+        </w:p>
+        <w:p>
+          <w:pPr>
+            <w:pStyle w:val="ndice1"/>
+            <w:tabs>
+              <w:tab w:val="right" w:leader="dot" w:pos="8494"/>
+            </w:tabs>
+            <w:rPr>
+              <w:noProof/>
+              <w:lang w:eastAsia="pt-PT"/>
+            </w:rPr>
+          </w:pPr>
+          <w:hyperlink w:anchor="_Toc327823906" w:history="1">
+            <w:r>
+              <w:rPr>
+                <w:rStyle w:val="Hiperligao"/>
+                <w:noProof/>
+              </w:rPr>
+              <w:t>Parte Experimental</w:t>
+            </w:r>
+            <w:r>
+              <w:rPr>
+                <w:noProof/>
+                <w:webHidden/>
+              </w:rPr>
+              <w:tab/>
+            </w:r>
+            <w:r>
+              <w:rPr>
+                <w:noProof/>
+                <w:webHidden/>
+              </w:rPr>
+              <w:fldChar w:fldCharType="begin"/>
+            </w:r>
+            <w:r>
+              <w:rPr>
+                <w:noProof/>
+                <w:webHidden/>
+              </w:rPr>
+              <w:instrText xml:space="preserve"> PAGEREF _Toc327823906 \h </w:instrText>
+            </w:r>
+            <w:r>
+              <w:rPr>
+                <w:noProof/>
+                <w:webHidden/>
+              </w:rPr>
+            </w:r>
+            <w:r>
+              <w:rPr>
+                <w:noProof/>
+                <w:webHidden/>
+              </w:rPr>
+              <w:fldChar w:fldCharType="separate"/>
+            </w:r>
+            <w:r>
+              <w:rPr>
+                <w:noProof/>
+                <w:webHidden/>
+              </w:rPr>
+              <w:t>6</w:t>
+            </w:r>
+            <w:r>
+              <w:rPr>
+                <w:noProof/>
+                <w:webHidden/>
+              </w:rPr>
+              <w:fldChar w:fldCharType="end"/>
+            </w:r>
+          </w:hyperlink>
+        </w:p>
+        <w:p>
+          <w:pPr>
+            <w:pStyle w:val="ndice2"/>
+            <w:tabs>
+              <w:tab w:val="left" w:pos="660"/>
+              <w:tab w:val="right" w:leader="dot" w:pos="8494"/>
+            </w:tabs>
+            <w:rPr>
+              <w:noProof/>
+              <w:lang w:eastAsia="pt-PT"/>
+            </w:rPr>
+          </w:pPr>
+          <w:hyperlink w:anchor="_Toc327823907" w:history="1">
+            <w:r>
+              <w:rPr>
+                <w:rStyle w:val="Hiperligao"/>
+                <w:noProof/>
+              </w:rPr>
+              <w:t>1.</w:t>
+            </w:r>
+            <w:r>
+              <w:rPr>
+                <w:noProof/>
+                <w:lang w:eastAsia="pt-PT"/>
+              </w:rPr>
+              <w:tab/>
+            </w:r>
+            <w:r>
+              <w:rPr>
+                <w:rStyle w:val="Hiperligao"/>
+                <w:noProof/>
+              </w:rPr>
+              <w:t>Realização Experimental</w:t>
+            </w:r>
+            <w:r>
+              <w:rPr>
+                <w:noProof/>
+                <w:webHidden/>
+              </w:rPr>
+              <w:tab/>
+            </w:r>
+            <w:r>
+              <w:rPr>
+                <w:noProof/>
+                <w:webHidden/>
+              </w:rPr>
+              <w:fldChar w:fldCharType="begin"/>
+            </w:r>
+            <w:r>
+              <w:rPr>
+                <w:noProof/>
+                <w:webHidden/>
+              </w:rPr>
+              <w:instrText xml:space="preserve"> PAGEREF _Toc327823907 \h </w:instrText>
+            </w:r>
+            <w:r>
+              <w:rPr>
+                <w:noProof/>
+                <w:webHidden/>
+              </w:rPr>
+            </w:r>
+            <w:r>
+              <w:rPr>
+                <w:noProof/>
+                <w:webHidden/>
+              </w:rPr>
+              <w:fldChar w:fldCharType="separate"/>
+            </w:r>
+            <w:r>
+              <w:rPr>
+                <w:noProof/>
+                <w:webHidden/>
+              </w:rPr>
+              <w:t>6</w:t>
+            </w:r>
+            <w:r>
+              <w:rPr>
+                <w:noProof/>
+                <w:webHidden/>
+              </w:rPr>
+              <w:fldChar w:fldCharType="end"/>
+            </w:r>
+          </w:hyperlink>
+        </w:p>
+        <w:p>
+          <w:pPr>
+            <w:pStyle w:val="ndice2"/>
+            <w:tabs>
+              <w:tab w:val="left" w:pos="660"/>
+              <w:tab w:val="right" w:leader="dot" w:pos="8494"/>
+            </w:tabs>
+            <w:rPr>
+              <w:noProof/>
+              <w:lang w:eastAsia="pt-PT"/>
+            </w:rPr>
+          </w:pPr>
+          <w:hyperlink w:anchor="_Toc327823908" w:history="1">
+            <w:r>
+              <w:rPr>
+                <w:rStyle w:val="Hiperligao"/>
+                <w:noProof/>
+              </w:rPr>
+              <w:t>2.</w:t>
+            </w:r>
+            <w:r>
+              <w:rPr>
+                <w:noProof/>
+                <w:lang w:eastAsia="pt-PT"/>
+              </w:rPr>
+              <w:tab/>
+            </w:r>
+            <w:r>
+              <w:rPr>
+                <w:rStyle w:val="Hiperligao"/>
+                <w:noProof/>
+              </w:rPr>
+              <w:t>Sistema Experimental</w:t>
+            </w:r>
+            <w:r>
+              <w:rPr>
+                <w:noProof/>
+                <w:webHidden/>
+              </w:rPr>
+              <w:tab/>
+            </w:r>
+            <w:r>
+              <w:rPr>
+                <w:noProof/>
+                <w:webHidden/>
+              </w:rPr>
+              <w:fldChar w:fldCharType="begin"/>
+            </w:r>
+            <w:r>
+              <w:rPr>
+                <w:noProof/>
+                <w:webHidden/>
+              </w:rPr>
+              <w:instrText xml:space="preserve"> PAGEREF _Toc327823908 \h </w:instrText>
+            </w:r>
+            <w:r>
+              <w:rPr>
+                <w:noProof/>
+                <w:webHidden/>
+              </w:rPr>
+            </w:r>
+            <w:r>
+              <w:rPr>
+                <w:noProof/>
+                <w:webHidden/>
+              </w:rPr>
+              <w:fldChar w:fldCharType="separate"/>
+            </w:r>
+            <w:r>
+              <w:rPr>
+                <w:noProof/>
+                <w:webHidden/>
+              </w:rPr>
+              <w:t>7</w:t>
+            </w:r>
+            <w:r>
+              <w:rPr>
+                <w:noProof/>
+                <w:webHidden/>
+              </w:rPr>
+              <w:fldChar w:fldCharType="end"/>
+            </w:r>
+          </w:hyperlink>
+        </w:p>
+        <w:p>
+          <w:pPr>
+            <w:pStyle w:val="ndice2"/>
+            <w:tabs>
+              <w:tab w:val="left" w:pos="660"/>
+              <w:tab w:val="right" w:leader="dot" w:pos="8494"/>
+            </w:tabs>
+            <w:rPr>
+              <w:noProof/>
+              <w:lang w:eastAsia="pt-PT"/>
+            </w:rPr>
+          </w:pPr>
+          <w:hyperlink w:anchor="_Toc327823909" w:history="1">
+            <w:r>
+              <w:rPr>
+                <w:rStyle w:val="Hiperligao"/>
+                <w:noProof/>
+              </w:rPr>
+              <w:t>3.</w:t>
+            </w:r>
+            <w:r>
+              <w:rPr>
+                <w:noProof/>
+                <w:lang w:eastAsia="pt-PT"/>
+              </w:rPr>
+              <w:tab/>
+            </w:r>
+            <w:r>
+              <w:rPr>
+                <w:rStyle w:val="Hiperligao"/>
+                <w:noProof/>
+              </w:rPr>
+              <w:t>Resultados Experimentais</w:t>
+            </w:r>
+            <w:r>
+              <w:rPr>
+                <w:noProof/>
+                <w:webHidden/>
+              </w:rPr>
+              <w:tab/>
+            </w:r>
+            <w:r>
+              <w:rPr>
+                <w:noProof/>
+                <w:webHidden/>
+              </w:rPr>
+              <w:fldChar w:fldCharType="begin"/>
+            </w:r>
+            <w:r>
+              <w:rPr>
+                <w:noProof/>
+                <w:webHidden/>
+              </w:rPr>
+              <w:instrText xml:space="preserve"> PAGEREF _Toc327823909 \h </w:instrText>
+            </w:r>
+            <w:r>
+              <w:rPr>
+                <w:noProof/>
+                <w:webHidden/>
+              </w:rPr>
+            </w:r>
+            <w:r>
+              <w:rPr>
+                <w:noProof/>
+                <w:webHidden/>
+              </w:rPr>
+              <w:fldChar w:fldCharType="separate"/>
+            </w:r>
+            <w:r>
+              <w:rPr>
+                <w:noProof/>
+                <w:webHidden/>
+              </w:rPr>
+              <w:t>9</w:t>
+            </w:r>
+            <w:r>
+              <w:rPr>
+                <w:noProof/>
+                <w:webHidden/>
+              </w:rPr>
+              <w:fldChar w:fldCharType="end"/>
+            </w:r>
+          </w:hyperlink>
+        </w:p>
+        <w:p>
+          <w:pPr>
+            <w:pStyle w:val="ndice1"/>
+            <w:tabs>
+              <w:tab w:val="right" w:leader="dot" w:pos="8494"/>
+            </w:tabs>
+            <w:rPr>
+              <w:noProof/>
+              <w:lang w:eastAsia="pt-PT"/>
+            </w:rPr>
+          </w:pPr>
+          <w:hyperlink w:anchor="_Toc327823910" w:history="1">
+            <w:r>
+              <w:rPr>
+                <w:rStyle w:val="Hiperligao"/>
+                <w:noProof/>
+              </w:rPr>
+              <w:t>Conclusões</w:t>
+            </w:r>
+            <w:r>
+              <w:rPr>
+                <w:noProof/>
+                <w:webHidden/>
+              </w:rPr>
+              <w:tab/>
+            </w:r>
+            <w:r>
+              <w:rPr>
+                <w:noProof/>
+                <w:webHidden/>
+              </w:rPr>
+              <w:fldChar w:fldCharType="begin"/>
+            </w:r>
+            <w:r>
+              <w:rPr>
+                <w:noProof/>
+                <w:webHidden/>
+              </w:rPr>
+              <w:instrText xml:space="preserve"> PAGEREF _Toc327823910 \h </w:instrText>
+            </w:r>
+            <w:r>
+              <w:rPr>
+                <w:noProof/>
+                <w:webHidden/>
+              </w:rPr>
+            </w:r>
+            <w:r>
+              <w:rPr>
+                <w:noProof/>
+                <w:webHidden/>
+              </w:rPr>
+              <w:fldChar w:fldCharType="separate"/>
+            </w:r>
+            <w:r>
+              <w:rPr>
+                <w:noProof/>
+                <w:webHidden/>
+              </w:rPr>
+              <w:t>10</w:t>
+            </w:r>
+            <w:r>
+              <w:rPr>
+                <w:noProof/>
+                <w:webHidden/>
+              </w:rPr>
+              <w:fldChar w:fldCharType="end"/>
+            </w:r>
+          </w:hyperlink>
+        </w:p>
+        <w:p>
+          <w:pPr>
+            <w:pStyle w:val="ndice1"/>
+            <w:tabs>
+              <w:tab w:val="right" w:leader="dot" w:pos="8494"/>
+            </w:tabs>
+            <w:rPr>
+              <w:noProof/>
+              <w:lang w:eastAsia="pt-PT"/>
+            </w:rPr>
+          </w:pPr>
+          <w:hyperlink w:anchor="_Toc327823911" w:history="1">
+            <w:r>
+              <w:rPr>
+                <w:rStyle w:val="Hiperligao"/>
+                <w:noProof/>
+              </w:rPr>
+              <w:t>Bibliografia</w:t>
+            </w:r>
+            <w:r>
+              <w:rPr>
+                <w:noProof/>
+                <w:webHidden/>
+              </w:rPr>
+              <w:tab/>
+            </w:r>
+            <w:r>
+              <w:rPr>
+                <w:noProof/>
+                <w:webHidden/>
+              </w:rPr>
+              <w:fldChar w:fldCharType="begin"/>
+            </w:r>
+            <w:r>
+              <w:rPr>
+                <w:noProof/>
+                <w:webHidden/>
+              </w:rPr>
+              <w:instrText xml:space="preserve"> PAGEREF _Toc327823911 \h </w:instrText>
+            </w:r>
+            <w:r>
+              <w:rPr>
+                <w:noProof/>
+                <w:webHidden/>
+              </w:rPr>
+            </w:r>
+            <w:r>
+              <w:rPr>
+                <w:noProof/>
+                <w:webHidden/>
+              </w:rPr>
+              <w:fldChar w:fldCharType="separate"/>
+            </w:r>
+            <w:r>
+              <w:rPr>
+                <w:noProof/>
+                <w:webHidden/>
+              </w:rPr>
+              <w:t>11</w:t>
+            </w:r>
+            <w:r>
+              <w:rPr>
+                <w:noProof/>
+                <w:webHidden/>
+              </w:rPr>
+              <w:fldChar w:fldCharType="end"/>
+            </w:r>
+          </w:hyperlink>
+        </w:p>
+        <w:p>
+          <w:r>
+            <w:fldChar w:fldCharType="end"/>
+          </w:r>
+        </w:p>
+      </w:sdtContent>
+    </w:sdt>
+    <w:p>
+      <w:pPr>
+        <w:pStyle w:val="Ttulo1"/>
+      </w:pPr>
       <w:r>
         <w:br w:type="page"/>
       </w:r>
@@ -229,42 +860,131 @@
     <w:p>
       <w:pPr>
         <w:pStyle w:val="Ttulo1"/>
-      </w:pPr>
+        <w:jc w:val="both"/>
+      </w:pPr>
+      <w:bookmarkStart w:id="0" w:name="_Toc327823904"/>
       <w:r>
         <w:lastRenderedPageBreak/>
         <w:t>Introdução</w:t>
       </w:r>
-    </w:p>
-    <w:p/>
-    <w:p>
-      <w:r>
-        <w:t>Intro</w:t>
-      </w:r>
-      <w:r>
-        <w:t>dução</w:t>
-      </w:r>
-    </w:p>
-    <w:p>
-      <w:r>
-        <w:t>Contextualização do trabalho</w:t>
-      </w:r>
-    </w:p>
-    <w:p>
-      <w:r>
-        <w:t>Descrição clara dos objetivos que foram realizados pelo aluno no contexto do trabalho e daqueles que não foram</w:t>
-      </w:r>
-    </w:p>
-    <w:p>
-      <w:pPr>
-        <w:rPr>
-          <w:rFonts w:eastAsiaTheme="majorEastAsia" w:cstheme="majorBidi"/>
-          <w:sz w:val="40"/>
-          <w:szCs w:val="28"/>
-        </w:rPr>
-      </w:pPr>
-      <w:r>
-        <w:t>Descrição da estrutura do relatório</w:t>
-      </w:r>
+      <w:bookmarkEnd w:id="0"/>
+    </w:p>
+    <w:p>
+      <w:pPr>
+        <w:jc w:val="both"/>
+      </w:pPr>
+    </w:p>
+    <w:p>
+      <w:pPr>
+        <w:jc w:val="both"/>
+      </w:pPr>
+      <w:r>
+        <w:t xml:space="preserve">Este projeto da unidade curricular de Estrutura de dados e Algoritmos debate-se sobre a utilização de métodos de estruturação e organização de dados de um modo mais viável e robusto, assim como dar a entender a o funcionamento dos mesmos. Neste caso descrito neste relatório, estes dados são armazenados e orientados utilizando uma estrutura </w:t>
+      </w:r>
+      <w:r>
+        <w:t xml:space="preserve">com base em árvore binária com </w:t>
+      </w:r>
+      <w:r>
+        <w:t xml:space="preserve">particionamento de espaço denominado por k-D </w:t>
+      </w:r>
+      <w:proofErr w:type="spellStart"/>
+      <w:r>
+        <w:t>Tree</w:t>
+      </w:r>
+      <w:proofErr w:type="spellEnd"/>
+      <w:r>
+        <w:t xml:space="preserve">. </w:t>
+      </w:r>
+    </w:p>
+    <w:p>
+      <w:pPr>
+        <w:jc w:val="both"/>
+      </w:pPr>
+      <w:r>
+        <w:t xml:space="preserve">O </w:t>
+      </w:r>
+      <w:r>
+        <w:t>objetivo</w:t>
+      </w:r>
+      <w:r>
+        <w:t xml:space="preserve"> deste trabalho </w:t>
+      </w:r>
+      <w:r>
+        <w:t>nomeia-se pela obtenção de noções e formas de estruturação de dados e suas aplicações</w:t>
+      </w:r>
+      <w:r>
+        <w:t xml:space="preserve">; conceção de uma estrutura de árvore binária mais especificamente sobre k-D </w:t>
+      </w:r>
+      <w:proofErr w:type="spellStart"/>
+      <w:r>
+        <w:t>tree</w:t>
+      </w:r>
+      <w:proofErr w:type="spellEnd"/>
+      <w:r>
+        <w:t xml:space="preserve"> e criação de métodos e funções que habilitam a sua manipulação.</w:t>
+      </w:r>
+    </w:p>
+    <w:p>
+      <w:pPr>
+        <w:jc w:val="both"/>
+      </w:pPr>
+      <w:r>
+        <w:t>O seguinte relatório descreve de forma detalhada como o algoritmo foi desenvolvido</w:t>
+      </w:r>
+      <w:r>
+        <w:t>, ao estar estruturado da seguinte forma:</w:t>
+      </w:r>
+    </w:p>
+    <w:p>
+      <w:pPr>
+        <w:ind w:firstLine="708"/>
+        <w:jc w:val="both"/>
+      </w:pPr>
+      <w:r>
+        <w:t>Teoria; Aqui é demonstrado como o algoritmo funciona na sua teoria:</w:t>
+      </w:r>
+    </w:p>
+    <w:p>
+      <w:pPr>
+        <w:ind w:firstLine="708"/>
+        <w:jc w:val="both"/>
+      </w:pPr>
+      <w:r>
+        <w:t xml:space="preserve">Parte experimental; Neste ponto é descriminado todos os aspetos relativos ao sistema em si, resultados de testes e execuções, inclusive a plataforma no qual foi desenvolvido e em que máquina foi desenvolvido e testado. Este Ponto é subdividido em três subcontextos nomeando por </w:t>
+      </w:r>
+      <w:r>
+        <w:t>Realização Experimental</w:t>
+      </w:r>
+      <w:r>
+        <w:t xml:space="preserve">, </w:t>
+      </w:r>
+      <w:r>
+        <w:t>Sistema Experimental</w:t>
+      </w:r>
+      <w:r>
+        <w:t xml:space="preserve"> e </w:t>
+      </w:r>
+      <w:r>
+        <w:t>Resultados Experimentais</w:t>
+      </w:r>
+      <w:r>
+        <w:t>.</w:t>
+      </w:r>
+    </w:p>
+    <w:p>
+      <w:pPr>
+        <w:ind w:firstLine="708"/>
+        <w:jc w:val="both"/>
+      </w:pPr>
+      <w:r>
+        <w:t>Seguidamente o Relatório inclui uma conclusão ao qual resume os tópicos apontados neste relatório e uma bibliografia com todas as referências ao qual este projeto se baseou.</w:t>
+      </w:r>
+    </w:p>
+    <w:p>
+      <w:pPr>
+        <w:ind w:firstLine="708"/>
+        <w:jc w:val="both"/>
+      </w:pPr>
       <w:r>
         <w:br w:type="page"/>
       </w:r>
@@ -272,13 +992,217 @@
     <w:p>
       <w:pPr>
         <w:pStyle w:val="Ttulo1"/>
-      </w:pPr>
+        <w:jc w:val="both"/>
+      </w:pPr>
+      <w:bookmarkStart w:id="1" w:name="_Toc327823905"/>
       <w:r>
         <w:lastRenderedPageBreak/>
         <w:t>Teoria</w:t>
       </w:r>
-    </w:p>
-    <w:p>
+      <w:bookmarkEnd w:id="1"/>
+    </w:p>
+    <w:p>
+      <w:pPr>
+        <w:jc w:val="both"/>
+      </w:pPr>
+      <w:r>
+        <w:t xml:space="preserve">Uma k-D </w:t>
+      </w:r>
+      <w:proofErr w:type="spellStart"/>
+      <w:r>
+        <w:t>Tree</w:t>
+      </w:r>
+      <w:proofErr w:type="spellEnd"/>
+      <w:r>
+        <w:t xml:space="preserve"> </w:t>
+      </w:r>
+      <w:r>
+        <w:t xml:space="preserve">trata-se nada mais, nada menos que uma árvore binária utilizada para estruturação de dados e particionamento de espaço. Esta estrutura decompõe-se de forma multidimensional, isto é, em que cada nó representa uma posição dentro de um determinado espaço dimensional, independentemente da sua dimensão. </w:t>
+      </w:r>
+    </w:p>
+    <w:p>
+      <w:pPr>
+        <w:jc w:val="both"/>
+      </w:pPr>
+      <w:r>
+        <w:t xml:space="preserve">A dimensão deste tipo de árvores é definida através da sua chave que no qual contém K posições em que K é igual à dimensão da árvore no qual está contida. Por exemplo, numa k-D </w:t>
+      </w:r>
+      <w:proofErr w:type="spellStart"/>
+      <w:r>
+        <w:t>Tree</w:t>
+      </w:r>
+      <w:proofErr w:type="spellEnd"/>
+      <w:r>
+        <w:t xml:space="preserve"> com três dimensões cada nó terá uma chave com três valores (X, Y e Z respetivamente</w:t>
+      </w:r>
+      <w:r>
+        <w:t>). Como se trata de uma árvore binária cada nó subdivide-se em dois respetivos nós, um à esquerda com um valor menor e outro à sua direita com um valor maior ou igual.</w:t>
+      </w:r>
+    </w:p>
+    <w:p>
+      <w:pPr>
+        <w:jc w:val="both"/>
+        <w:rPr>
+          <w:vertAlign w:val="subscript"/>
+        </w:rPr>
+      </w:pPr>
+      <w:r>
+        <w:t xml:space="preserve">Em cada camada ou “profundidade” </w:t>
+      </w:r>
+      <w:proofErr w:type="gramStart"/>
+      <w:r>
+        <w:t>os</w:t>
+      </w:r>
+      <w:proofErr w:type="gramEnd"/>
+      <w:r>
+        <w:t xml:space="preserve"> </w:t>
+      </w:r>
+      <w:proofErr w:type="gramStart"/>
+      <w:r>
+        <w:t>nós</w:t>
+      </w:r>
+      <w:proofErr w:type="gramEnd"/>
+      <w:r>
+        <w:t xml:space="preserve"> são representados de forma independente, de acordo com que dimensão estes se assentam, isto é, se a árvore contém três dimensões e o nó for a raiz da árvore então a sua profundidade será ‘1’ (Um) e a sua dimensão será X (1D). Caso o nó esteja adjunto à raiz ou posterior este assenta-se sobre dimensões superiores com Y (2D) ou inclusive Z (3D), voltando de novo à primeira dimensão, sendo sempre assim alternado.</w:t>
+      </w:r>
+      <w:r>
+        <w:t xml:space="preserve"> </w:t>
+      </w:r>
+      <w:r>
+        <w:rPr>
+          <w:vertAlign w:val="subscript"/>
+        </w:rPr>
+        <w:t>Ver ilustração 1</w:t>
+      </w:r>
+    </w:p>
+    <w:p>
+      <w:pPr>
+        <w:keepNext/>
+        <w:jc w:val="center"/>
+      </w:pPr>
+      <w:r>
+        <w:rPr>
+          <w:noProof/>
+          <w:lang w:eastAsia="pt-PT"/>
+        </w:rPr>
+        <w:drawing>
+          <wp:inline distT="0" distB="0" distL="0" distR="0">
+            <wp:extent cx="3892520" cy="1860624"/>
+            <wp:effectExtent l="19050" t="0" r="0" b="0"/>
+            <wp:docPr id="2" name="Imagem 1" descr="500px-Tree_0001.svg.png"/>
+            <wp:cNvGraphicFramePr>
+              <a:graphicFrameLocks xmlns:a="http://schemas.openxmlformats.org/drawingml/2006/main" noChangeAspect="1"/>
+            </wp:cNvGraphicFramePr>
+            <a:graphic xmlns:a="http://schemas.openxmlformats.org/drawingml/2006/main">
+              <a:graphicData uri="http://schemas.openxmlformats.org/drawingml/2006/picture">
+                <pic:pic xmlns:pic="http://schemas.openxmlformats.org/drawingml/2006/picture">
+                  <pic:nvPicPr>
+                    <pic:cNvPr id="0" name="500px-Tree_0001.svg.png"/>
+                    <pic:cNvPicPr/>
+                  </pic:nvPicPr>
+                  <pic:blipFill>
+                    <a:blip r:embed="rId9" cstate="print"/>
+                    <a:stretch>
+                      <a:fillRect/>
+                    </a:stretch>
+                  </pic:blipFill>
+                  <pic:spPr>
+                    <a:xfrm>
+                      <a:off x="0" y="0"/>
+                      <a:ext cx="3899012" cy="1863727"/>
+                    </a:xfrm>
+                    <a:prstGeom prst="rect">
+                      <a:avLst/>
+                    </a:prstGeom>
+                  </pic:spPr>
+                </pic:pic>
+              </a:graphicData>
+            </a:graphic>
+          </wp:inline>
+        </w:drawing>
+      </w:r>
+    </w:p>
+    <w:p>
+      <w:pPr>
+        <w:pStyle w:val="Legenda"/>
+        <w:jc w:val="center"/>
+        <w:rPr>
+          <w:color w:val="auto"/>
+        </w:rPr>
+      </w:pPr>
+      <w:r>
+        <w:rPr>
+          <w:color w:val="auto"/>
+        </w:rPr>
+        <w:t xml:space="preserve">Ilustração </w:t>
+      </w:r>
+      <w:r>
+        <w:rPr>
+          <w:color w:val="auto"/>
+        </w:rPr>
+        <w:fldChar w:fldCharType="begin"/>
+      </w:r>
+      <w:r>
+        <w:rPr>
+          <w:color w:val="auto"/>
+        </w:rPr>
+        <w:instrText xml:space="preserve"> SEQ Ilustração \* ARABIC </w:instrText>
+      </w:r>
+      <w:r>
+        <w:rPr>
+          <w:color w:val="auto"/>
+        </w:rPr>
+        <w:fldChar w:fldCharType="separate"/>
+      </w:r>
+      <w:r>
+        <w:rPr>
+          <w:noProof/>
+          <w:color w:val="auto"/>
+        </w:rPr>
+        <w:t>1</w:t>
+      </w:r>
+      <w:r>
+        <w:rPr>
+          <w:color w:val="auto"/>
+        </w:rPr>
+        <w:fldChar w:fldCharType="end"/>
+      </w:r>
+      <w:r>
+        <w:rPr>
+          <w:rStyle w:val="Refdenotaderodap"/>
+          <w:color w:val="auto"/>
+          <w:lang w:val="en-US"/>
+        </w:rPr>
+        <w:footnoteReference w:id="1"/>
+      </w:r>
+    </w:p>
+    <w:p>
+      <w:pPr>
+        <w:jc w:val="both"/>
+      </w:pPr>
+      <w:r>
+        <w:t xml:space="preserve">Para identificar qual </w:t>
+      </w:r>
+      <w:r>
+        <w:t xml:space="preserve">é o número da chave a avaliar o valor é aquele que se encontra na posição K em que K é o número da dimensão em que o nó se assenta. Por exemplo, na </w:t>
+      </w:r>
+      <w:r>
+        <w:t>ilustração anterior, no nó (5</w:t>
+      </w:r>
+      <w:r>
+        <w:t>, 4)</w:t>
+      </w:r>
+      <w:r>
+        <w:t xml:space="preserve"> utiliza-se o 4 para verificar qual o valor que fica adjunto a esta mesma. Como 3 do nó (2, 3) é menor que 4 então vai para a esquerda. </w:t>
+      </w:r>
+      <w:r>
+        <w:t>Consequentemente, 7 do nó (4, 7) é maior que 4 e como tal vai para a direita.</w:t>
+      </w:r>
+    </w:p>
+    <w:p>
+      <w:pPr>
+        <w:jc w:val="both"/>
+      </w:pPr>
       <w:r>
         <w:br w:type="page"/>
       </w:r>
@@ -286,11 +1210,14 @@
     <w:p>
       <w:pPr>
         <w:pStyle w:val="Ttulo1"/>
-      </w:pPr>
+        <w:jc w:val="both"/>
+      </w:pPr>
+      <w:bookmarkStart w:id="2" w:name="_Toc327823906"/>
       <w:r>
         <w:lastRenderedPageBreak/>
         <w:t>Parte Experimental</w:t>
       </w:r>
+      <w:bookmarkEnd w:id="2"/>
     </w:p>
     <w:p>
       <w:pPr>
@@ -299,15 +1226,23 @@
           <w:ilvl w:val="0"/>
           <w:numId w:val="1"/>
         </w:numPr>
-      </w:pPr>
+        <w:jc w:val="both"/>
+      </w:pPr>
+      <w:bookmarkStart w:id="3" w:name="_Toc327823907"/>
       <w:r>
         <w:t>Realização Experimental</w:t>
       </w:r>
-    </w:p>
-    <w:p/>
+      <w:bookmarkEnd w:id="3"/>
+    </w:p>
+    <w:p>
+      <w:pPr>
+        <w:jc w:val="both"/>
+      </w:pPr>
+    </w:p>
     <w:p>
       <w:pPr>
         <w:ind w:left="851"/>
+        <w:jc w:val="both"/>
       </w:pPr>
       <w:r>
         <w:t>Linguagem de programação: Python</w:t>
@@ -316,6 +1251,7 @@
     <w:p>
       <w:pPr>
         <w:ind w:left="851"/>
+        <w:jc w:val="both"/>
       </w:pPr>
       <w:r>
         <w:t xml:space="preserve"> Ambiente de desenvolvimento:</w:t>
@@ -329,6 +1265,7 @@
           <w:numId w:val="2"/>
         </w:numPr>
         <w:ind w:left="1560" w:hanging="426"/>
+        <w:jc w:val="both"/>
       </w:pPr>
       <w:r>
         <w:t>Eclipse IDE + PyDev</w:t>
@@ -342,6 +1279,7 @@
           <w:numId w:val="2"/>
         </w:numPr>
         <w:ind w:left="1560" w:hanging="426"/>
+        <w:jc w:val="both"/>
       </w:pPr>
       <w:r>
         <w:t>Python 2.7</w:t>
@@ -355,6 +1293,7 @@
           <w:numId w:val="2"/>
         </w:numPr>
         <w:ind w:left="1560" w:hanging="426"/>
+        <w:jc w:val="both"/>
       </w:pPr>
       <w:r>
         <w:t>IDLE</w:t>
@@ -362,7 +1301,35 @@
     </w:p>
     <w:p>
       <w:pPr>
+        <w:pStyle w:val="PargrafodaLista"/>
+        <w:numPr>
+          <w:ilvl w:val="0"/>
+          <w:numId w:val="2"/>
+        </w:numPr>
+        <w:ind w:left="1560" w:hanging="426"/>
+        <w:jc w:val="both"/>
+      </w:pPr>
+      <w:proofErr w:type="spellStart"/>
+      <w:r>
+        <w:t>Tortoise</w:t>
+      </w:r>
+      <w:proofErr w:type="spellEnd"/>
+      <w:r>
+        <w:t xml:space="preserve"> SVN (</w:t>
+      </w:r>
+      <w:proofErr w:type="spellStart"/>
+      <w:r>
+        <w:t>Subversion</w:t>
+      </w:r>
+      <w:proofErr w:type="spellEnd"/>
+      <w:r>
+        <w:t>)</w:t>
+      </w:r>
+    </w:p>
+    <w:p>
+      <w:pPr>
         <w:ind w:left="851"/>
+        <w:jc w:val="both"/>
       </w:pPr>
       <w:r>
         <w:t>Sistema operativo: Microsoft Windows 7 Professional 64 bits</w:t>
@@ -371,6 +1338,7 @@
     <w:p>
       <w:pPr>
         <w:ind w:left="851"/>
+        <w:jc w:val="both"/>
       </w:pPr>
       <w:r>
         <w:rPr>
@@ -389,6 +1357,7 @@
           <w:ilvl w:val="0"/>
           <w:numId w:val="3"/>
         </w:numPr>
+        <w:jc w:val="both"/>
       </w:pPr>
       <w:r>
         <w:t>Notebook Samsung R580</w:t>
@@ -401,6 +1370,7 @@
           <w:ilvl w:val="0"/>
           <w:numId w:val="3"/>
         </w:numPr>
+        <w:jc w:val="both"/>
       </w:pPr>
       <w:r>
         <w:t>CPU: Intel Core i5 M430 @ 2.27GHz</w:t>
@@ -413,6 +1383,7 @@
           <w:ilvl w:val="0"/>
           <w:numId w:val="3"/>
         </w:numPr>
+        <w:jc w:val="both"/>
       </w:pPr>
       <w:r>
         <w:t>Memória: 4GB DDR2</w:t>
@@ -425,12 +1396,16 @@
           <w:ilvl w:val="0"/>
           <w:numId w:val="3"/>
         </w:numPr>
+        <w:jc w:val="both"/>
       </w:pPr>
       <w:r>
         <w:t>NVIDIA GeForce GT 330M</w:t>
       </w:r>
     </w:p>
     <w:p>
+      <w:pPr>
+        <w:jc w:val="both"/>
+      </w:pPr>
       <w:r>
         <w:br w:type="page"/>
       </w:r>
@@ -442,13 +1417,965 @@
           <w:ilvl w:val="0"/>
           <w:numId w:val="1"/>
         </w:numPr>
-      </w:pPr>
+        <w:jc w:val="both"/>
+      </w:pPr>
+      <w:bookmarkStart w:id="4" w:name="_Toc327823908"/>
       <w:r>
         <w:lastRenderedPageBreak/>
         <w:t>Sistema Experimental</w:t>
       </w:r>
-    </w:p>
-    <w:p>
+      <w:bookmarkEnd w:id="4"/>
+    </w:p>
+    <w:p>
+      <w:pPr>
+        <w:jc w:val="both"/>
+      </w:pPr>
+      <w:r>
+        <w:t>O código desta estrutura está subdividido em duas ficheiros, dos quais se identifica:</w:t>
+      </w:r>
+    </w:p>
+    <w:p>
+      <w:pPr>
+        <w:pStyle w:val="PargrafodaLista"/>
+        <w:numPr>
+          <w:ilvl w:val="0"/>
+          <w:numId w:val="5"/>
+        </w:numPr>
+        <w:jc w:val="both"/>
+      </w:pPr>
+      <w:proofErr w:type="spellStart"/>
+      <w:proofErr w:type="gramStart"/>
+      <w:r>
+        <w:t>main.py</w:t>
+      </w:r>
+      <w:proofErr w:type="spellEnd"/>
+      <w:proofErr w:type="gramEnd"/>
+    </w:p>
+    <w:p>
+      <w:pPr>
+        <w:pStyle w:val="PargrafodaLista"/>
+        <w:numPr>
+          <w:ilvl w:val="0"/>
+          <w:numId w:val="5"/>
+        </w:numPr>
+        <w:jc w:val="both"/>
+      </w:pPr>
+      <w:proofErr w:type="gramStart"/>
+      <w:r>
+        <w:t>kDTree.py</w:t>
+      </w:r>
+      <w:proofErr w:type="gramEnd"/>
+    </w:p>
+    <w:p>
+      <w:pPr>
+        <w:jc w:val="both"/>
+      </w:pPr>
+      <w:r>
+        <w:t xml:space="preserve">No ficheiro </w:t>
+      </w:r>
+      <w:proofErr w:type="spellStart"/>
+      <w:r>
+        <w:t>main.py</w:t>
+      </w:r>
+      <w:proofErr w:type="spellEnd"/>
+      <w:r>
+        <w:t xml:space="preserve"> encontra-se o código fonte de execução e teste para as funcionalidades que a estrutura permite.</w:t>
+      </w:r>
+    </w:p>
+    <w:p>
+      <w:pPr>
+        <w:jc w:val="both"/>
+      </w:pPr>
+      <w:r>
+        <w:t>No ficheiro kDTree.py o código fonte é composto por três elementos</w:t>
+      </w:r>
+      <w:r>
+        <w:t xml:space="preserve"> identificados por duas classes e um objeto, que por sua vez se distinguem por:</w:t>
+      </w:r>
+    </w:p>
+    <w:p>
+      <w:pPr>
+        <w:pStyle w:val="PargrafodaLista"/>
+        <w:numPr>
+          <w:ilvl w:val="0"/>
+          <w:numId w:val="6"/>
+        </w:numPr>
+        <w:jc w:val="both"/>
+      </w:pPr>
+      <w:r>
+        <w:t xml:space="preserve">Classe </w:t>
+      </w:r>
+      <w:proofErr w:type="spellStart"/>
+      <w:r>
+        <w:t>Tree</w:t>
+      </w:r>
+      <w:proofErr w:type="spellEnd"/>
+      <w:r>
+        <w:t xml:space="preserve"> – É a árvore em si. Dentro desta apresenta-se a raiz e a sua dimensão.</w:t>
+      </w:r>
+      <w:r>
+        <w:t xml:space="preserve"> Esta classe é composta pelos seguintes </w:t>
+      </w:r>
+      <w:r>
+        <w:t>métodos</w:t>
+      </w:r>
+      <w:r>
+        <w:t>:</w:t>
+      </w:r>
+    </w:p>
+    <w:p>
+      <w:pPr>
+        <w:pStyle w:val="PargrafodaLista"/>
+        <w:numPr>
+          <w:ilvl w:val="1"/>
+          <w:numId w:val="6"/>
+        </w:numPr>
+        <w:jc w:val="both"/>
+      </w:pPr>
+      <w:proofErr w:type="gramStart"/>
+      <w:r>
+        <w:t>__</w:t>
+      </w:r>
+      <w:proofErr w:type="spellStart"/>
+      <w:r>
+        <w:t>init</w:t>
+      </w:r>
+      <w:proofErr w:type="spellEnd"/>
+      <w:r>
+        <w:t>__(self</w:t>
+      </w:r>
+      <w:proofErr w:type="gramEnd"/>
+      <w:r>
+        <w:t xml:space="preserve">, </w:t>
+      </w:r>
+      <w:proofErr w:type="spellStart"/>
+      <w:r>
+        <w:t>root</w:t>
+      </w:r>
+      <w:proofErr w:type="spellEnd"/>
+      <w:r>
+        <w:t>, k)</w:t>
+      </w:r>
+    </w:p>
+    <w:p>
+      <w:pPr>
+        <w:pStyle w:val="PargrafodaLista"/>
+        <w:numPr>
+          <w:ilvl w:val="2"/>
+          <w:numId w:val="6"/>
+        </w:numPr>
+        <w:jc w:val="both"/>
+      </w:pPr>
+      <w:r>
+        <w:t xml:space="preserve"> </w:t>
+      </w:r>
+      <w:r>
+        <w:t xml:space="preserve">(Construtor) Inicializa uma nova instancia de uma árvore binária tipo k-D </w:t>
+      </w:r>
+      <w:proofErr w:type="spellStart"/>
+      <w:r>
+        <w:t>Tree</w:t>
+      </w:r>
+      <w:proofErr w:type="spellEnd"/>
+      <w:r>
+        <w:t>.</w:t>
+      </w:r>
+    </w:p>
+    <w:p>
+      <w:pPr>
+        <w:pStyle w:val="PargrafodaLista"/>
+        <w:numPr>
+          <w:ilvl w:val="1"/>
+          <w:numId w:val="6"/>
+        </w:numPr>
+        <w:jc w:val="both"/>
+      </w:pPr>
+      <w:proofErr w:type="spellStart"/>
+      <w:proofErr w:type="gramStart"/>
+      <w:r>
+        <w:t>insert</w:t>
+      </w:r>
+      <w:proofErr w:type="spellEnd"/>
+      <w:proofErr w:type="gramEnd"/>
+      <w:r>
+        <w:t>(self, z)</w:t>
+      </w:r>
+    </w:p>
+    <w:p>
+      <w:pPr>
+        <w:pStyle w:val="PargrafodaLista"/>
+        <w:numPr>
+          <w:ilvl w:val="2"/>
+          <w:numId w:val="6"/>
+        </w:numPr>
+        <w:jc w:val="both"/>
+      </w:pPr>
+      <w:r>
+        <w:t>Insere um nó na árvore. A sua posição é aplicada automaticamente, dependendo do peso da sua chave.</w:t>
+      </w:r>
+    </w:p>
+    <w:p>
+      <w:pPr>
+        <w:pStyle w:val="PargrafodaLista"/>
+        <w:numPr>
+          <w:ilvl w:val="1"/>
+          <w:numId w:val="6"/>
+        </w:numPr>
+        <w:jc w:val="both"/>
+        <w:rPr>
+          <w:lang w:val="en-US"/>
+        </w:rPr>
+      </w:pPr>
+      <w:proofErr w:type="spellStart"/>
+      <w:r>
+        <w:rPr>
+          <w:lang w:val="en-US"/>
+        </w:rPr>
+        <w:t>nearestSearch</w:t>
+      </w:r>
+      <w:proofErr w:type="spellEnd"/>
+      <w:r>
+        <w:rPr>
+          <w:lang w:val="en-US"/>
+        </w:rPr>
+        <w:t>(self, k = [], x=None)</w:t>
+      </w:r>
+    </w:p>
+    <w:p>
+      <w:pPr>
+        <w:pStyle w:val="PargrafodaLista"/>
+        <w:numPr>
+          <w:ilvl w:val="2"/>
+          <w:numId w:val="6"/>
+        </w:numPr>
+        <w:jc w:val="both"/>
+      </w:pPr>
+      <w:r>
+        <w:t xml:space="preserve">Procura um nó utilizando o método de pesquisa do elemento mais próximo (NN - </w:t>
+      </w:r>
+      <w:proofErr w:type="spellStart"/>
+      <w:r>
+        <w:t>nearest-neighbor</w:t>
+      </w:r>
+      <w:proofErr w:type="spellEnd"/>
+      <w:r>
+        <w:t xml:space="preserve"> </w:t>
+      </w:r>
+      <w:proofErr w:type="spellStart"/>
+      <w:r>
+        <w:t>search</w:t>
+      </w:r>
+      <w:proofErr w:type="spellEnd"/>
+      <w:r>
+        <w:t>).</w:t>
+      </w:r>
+    </w:p>
+    <w:p>
+      <w:pPr>
+        <w:pStyle w:val="PargrafodaLista"/>
+        <w:numPr>
+          <w:ilvl w:val="1"/>
+          <w:numId w:val="6"/>
+        </w:numPr>
+        <w:jc w:val="both"/>
+      </w:pPr>
+      <w:proofErr w:type="spellStart"/>
+      <w:proofErr w:type="gramStart"/>
+      <w:r>
+        <w:t>pitagorasTheorem</w:t>
+      </w:r>
+      <w:proofErr w:type="spellEnd"/>
+      <w:proofErr w:type="gramEnd"/>
+      <w:r>
+        <w:t>(self, point1, point2)</w:t>
+      </w:r>
+    </w:p>
+    <w:p>
+      <w:pPr>
+        <w:pStyle w:val="PargrafodaLista"/>
+        <w:numPr>
+          <w:ilvl w:val="2"/>
+          <w:numId w:val="6"/>
+        </w:numPr>
+        <w:jc w:val="both"/>
+      </w:pPr>
+      <w:r>
+        <w:t>Calcula a diagonal entre dois pontos multidimensionais.</w:t>
+      </w:r>
+    </w:p>
+    <w:p>
+      <w:pPr>
+        <w:pStyle w:val="PargrafodaLista"/>
+        <w:numPr>
+          <w:ilvl w:val="1"/>
+          <w:numId w:val="6"/>
+        </w:numPr>
+        <w:jc w:val="both"/>
+      </w:pPr>
+      <w:proofErr w:type="spellStart"/>
+      <w:proofErr w:type="gramStart"/>
+      <w:r>
+        <w:t>minimum</w:t>
+      </w:r>
+      <w:proofErr w:type="spellEnd"/>
+      <w:proofErr w:type="gramEnd"/>
+      <w:r>
+        <w:t>(self, x=</w:t>
+      </w:r>
+      <w:proofErr w:type="spellStart"/>
+      <w:r>
+        <w:t>None</w:t>
+      </w:r>
+      <w:proofErr w:type="spellEnd"/>
+      <w:r>
+        <w:t>)</w:t>
+      </w:r>
+    </w:p>
+    <w:p>
+      <w:pPr>
+        <w:pStyle w:val="PargrafodaLista"/>
+        <w:numPr>
+          <w:ilvl w:val="2"/>
+          <w:numId w:val="6"/>
+        </w:numPr>
+        <w:jc w:val="both"/>
+      </w:pPr>
+      <w:r>
+        <w:t>Devolve o nó mais à esquerda (menor) na árvore.</w:t>
+      </w:r>
+    </w:p>
+    <w:p>
+      <w:pPr>
+        <w:pStyle w:val="PargrafodaLista"/>
+        <w:numPr>
+          <w:ilvl w:val="1"/>
+          <w:numId w:val="6"/>
+        </w:numPr>
+        <w:jc w:val="both"/>
+      </w:pPr>
+      <w:proofErr w:type="spellStart"/>
+      <w:proofErr w:type="gramStart"/>
+      <w:r>
+        <w:t>maximum</w:t>
+      </w:r>
+      <w:proofErr w:type="spellEnd"/>
+      <w:proofErr w:type="gramEnd"/>
+      <w:r>
+        <w:t>(self, x=</w:t>
+      </w:r>
+      <w:proofErr w:type="spellStart"/>
+      <w:r>
+        <w:t>None</w:t>
+      </w:r>
+      <w:proofErr w:type="spellEnd"/>
+      <w:r>
+        <w:t>)</w:t>
+      </w:r>
+    </w:p>
+    <w:p>
+      <w:pPr>
+        <w:pStyle w:val="PargrafodaLista"/>
+        <w:numPr>
+          <w:ilvl w:val="2"/>
+          <w:numId w:val="6"/>
+        </w:numPr>
+        <w:jc w:val="both"/>
+      </w:pPr>
+      <w:r>
+        <w:t>Devolve o nó mais à direita (maior) na árvore.</w:t>
+      </w:r>
+    </w:p>
+    <w:p>
+      <w:pPr>
+        <w:pStyle w:val="PargrafodaLista"/>
+        <w:numPr>
+          <w:ilvl w:val="1"/>
+          <w:numId w:val="6"/>
+        </w:numPr>
+        <w:jc w:val="both"/>
+      </w:pPr>
+      <w:proofErr w:type="gramStart"/>
+      <w:r>
+        <w:t>sucessor</w:t>
+      </w:r>
+      <w:proofErr w:type="gramEnd"/>
+      <w:r>
+        <w:t>(self, x)</w:t>
+      </w:r>
+    </w:p>
+    <w:p>
+      <w:pPr>
+        <w:pStyle w:val="PargrafodaLista"/>
+        <w:numPr>
+          <w:ilvl w:val="2"/>
+          <w:numId w:val="6"/>
+        </w:numPr>
+        <w:jc w:val="both"/>
+      </w:pPr>
+      <w:r>
+        <w:t>Devolve o nó sucessor relativamente à sua posição.</w:t>
+      </w:r>
+    </w:p>
+    <w:p>
+      <w:pPr>
+        <w:pStyle w:val="PargrafodaLista"/>
+        <w:numPr>
+          <w:ilvl w:val="1"/>
+          <w:numId w:val="6"/>
+        </w:numPr>
+        <w:jc w:val="both"/>
+        <w:rPr>
+          <w:lang w:val="en-US"/>
+        </w:rPr>
+      </w:pPr>
+      <w:proofErr w:type="spellStart"/>
+      <w:r>
+        <w:rPr>
+          <w:lang w:val="en-US"/>
+        </w:rPr>
+        <w:t>inorder_walk</w:t>
+      </w:r>
+      <w:proofErr w:type="spellEnd"/>
+      <w:r>
+        <w:rPr>
+          <w:lang w:val="en-US"/>
+        </w:rPr>
+        <w:t xml:space="preserve">(self, x=None, </w:t>
+      </w:r>
+      <w:proofErr w:type="spellStart"/>
+      <w:r>
+        <w:rPr>
+          <w:lang w:val="en-US"/>
+        </w:rPr>
+        <w:t>nodeList</w:t>
+      </w:r>
+      <w:proofErr w:type="spellEnd"/>
+      <w:r>
+        <w:rPr>
+          <w:lang w:val="en-US"/>
+        </w:rPr>
+        <w:t xml:space="preserve"> = [])</w:t>
+      </w:r>
+    </w:p>
+    <w:p>
+      <w:pPr>
+        <w:pStyle w:val="PargrafodaLista"/>
+        <w:numPr>
+          <w:ilvl w:val="2"/>
+          <w:numId w:val="6"/>
+        </w:numPr>
+        <w:jc w:val="both"/>
+      </w:pPr>
+      <w:r>
+        <w:t>Cria uma lista com todas os nós ordenados de forma sequencial.</w:t>
+      </w:r>
+    </w:p>
+    <w:p>
+      <w:pPr>
+        <w:pStyle w:val="PargrafodaLista"/>
+        <w:numPr>
+          <w:ilvl w:val="1"/>
+          <w:numId w:val="6"/>
+        </w:numPr>
+        <w:jc w:val="both"/>
+      </w:pPr>
+      <w:proofErr w:type="spellStart"/>
+      <w:proofErr w:type="gramStart"/>
+      <w:r>
+        <w:t>transplant</w:t>
+      </w:r>
+      <w:proofErr w:type="spellEnd"/>
+      <w:proofErr w:type="gramEnd"/>
+      <w:r>
+        <w:t>(self, u, v)</w:t>
+      </w:r>
+    </w:p>
+    <w:p>
+      <w:pPr>
+        <w:pStyle w:val="PargrafodaLista"/>
+        <w:numPr>
+          <w:ilvl w:val="2"/>
+          <w:numId w:val="6"/>
+        </w:numPr>
+        <w:jc w:val="both"/>
+      </w:pPr>
+      <w:r>
+        <w:t>Transplanta (troca) um nó para outra posição na árvore.</w:t>
+      </w:r>
+    </w:p>
+    <w:p>
+      <w:pPr>
+        <w:pStyle w:val="PargrafodaLista"/>
+        <w:numPr>
+          <w:ilvl w:val="1"/>
+          <w:numId w:val="6"/>
+        </w:numPr>
+        <w:jc w:val="both"/>
+      </w:pPr>
+      <w:proofErr w:type="gramStart"/>
+      <w:r>
+        <w:t>delete</w:t>
+      </w:r>
+      <w:proofErr w:type="gramEnd"/>
+      <w:r>
+        <w:t>(self, z)</w:t>
+      </w:r>
+    </w:p>
+    <w:p>
+      <w:pPr>
+        <w:pStyle w:val="PargrafodaLista"/>
+        <w:numPr>
+          <w:ilvl w:val="2"/>
+          <w:numId w:val="6"/>
+        </w:numPr>
+        <w:jc w:val="both"/>
+      </w:pPr>
+      <w:r>
+        <w:t>Remove um nó da árvore.</w:t>
+      </w:r>
+    </w:p>
+    <w:p>
+      <w:pPr>
+        <w:pStyle w:val="PargrafodaLista"/>
+        <w:numPr>
+          <w:ilvl w:val="1"/>
+          <w:numId w:val="6"/>
+        </w:numPr>
+        <w:jc w:val="both"/>
+        <w:rPr>
+          <w:lang w:val="en-US"/>
+        </w:rPr>
+      </w:pPr>
+      <w:r>
+        <w:rPr>
+          <w:lang w:val="en-US"/>
+        </w:rPr>
+        <w:t xml:space="preserve">sort(self, </w:t>
+      </w:r>
+      <w:proofErr w:type="spellStart"/>
+      <w:r>
+        <w:rPr>
+          <w:lang w:val="en-US"/>
+        </w:rPr>
+        <w:t>nodeToSort</w:t>
+      </w:r>
+      <w:proofErr w:type="spellEnd"/>
+      <w:r>
+        <w:rPr>
+          <w:lang w:val="en-US"/>
+        </w:rPr>
+        <w:t xml:space="preserve">, </w:t>
+      </w:r>
+      <w:proofErr w:type="spellStart"/>
+      <w:r>
+        <w:rPr>
+          <w:lang w:val="en-US"/>
+        </w:rPr>
+        <w:t>parentNode</w:t>
+      </w:r>
+      <w:proofErr w:type="spellEnd"/>
+      <w:r>
+        <w:rPr>
+          <w:lang w:val="en-US"/>
+        </w:rPr>
+        <w:t xml:space="preserve"> = None, depth=0)</w:t>
+      </w:r>
+    </w:p>
+    <w:p>
+      <w:pPr>
+        <w:pStyle w:val="PargrafodaLista"/>
+        <w:numPr>
+          <w:ilvl w:val="2"/>
+          <w:numId w:val="6"/>
+        </w:numPr>
+        <w:jc w:val="both"/>
+      </w:pPr>
+      <w:r>
+        <w:t>Reordena a árvore de forma a ficar balanceada.</w:t>
+      </w:r>
+    </w:p>
+    <w:p>
+      <w:pPr>
+        <w:pStyle w:val="PargrafodaLista"/>
+        <w:numPr>
+          <w:ilvl w:val="1"/>
+          <w:numId w:val="6"/>
+        </w:numPr>
+        <w:jc w:val="both"/>
+      </w:pPr>
+      <w:proofErr w:type="gramStart"/>
+      <w:r>
+        <w:t>__</w:t>
+      </w:r>
+      <w:proofErr w:type="spellStart"/>
+      <w:r>
+        <w:t>getMedian</w:t>
+      </w:r>
+      <w:proofErr w:type="spellEnd"/>
+      <w:r>
+        <w:t>(self</w:t>
+      </w:r>
+      <w:proofErr w:type="gramEnd"/>
+      <w:r>
+        <w:t xml:space="preserve">, </w:t>
+      </w:r>
+      <w:proofErr w:type="spellStart"/>
+      <w:r>
+        <w:t>nodeList</w:t>
+      </w:r>
+      <w:proofErr w:type="spellEnd"/>
+      <w:r>
+        <w:t xml:space="preserve">, </w:t>
+      </w:r>
+      <w:proofErr w:type="spellStart"/>
+      <w:r>
+        <w:t>depth</w:t>
+      </w:r>
+      <w:proofErr w:type="spellEnd"/>
+      <w:r>
+        <w:t>)</w:t>
+      </w:r>
+    </w:p>
+    <w:p>
+      <w:pPr>
+        <w:pStyle w:val="PargrafodaLista"/>
+        <w:numPr>
+          <w:ilvl w:val="2"/>
+          <w:numId w:val="6"/>
+        </w:numPr>
+        <w:jc w:val="both"/>
+      </w:pPr>
+      <w:r>
+        <w:t>(privado) Obtém o nó mediano (o mais a meio) da lista.</w:t>
+      </w:r>
+    </w:p>
+    <w:p>
+      <w:pPr>
+        <w:pStyle w:val="PargrafodaLista"/>
+        <w:numPr>
+          <w:ilvl w:val="1"/>
+          <w:numId w:val="6"/>
+        </w:numPr>
+        <w:jc w:val="both"/>
+      </w:pPr>
+      <w:proofErr w:type="spellStart"/>
+      <w:proofErr w:type="gramStart"/>
+      <w:r>
+        <w:t>getDim</w:t>
+      </w:r>
+      <w:proofErr w:type="spellEnd"/>
+      <w:proofErr w:type="gramEnd"/>
+      <w:r>
+        <w:t xml:space="preserve">(self, </w:t>
+      </w:r>
+      <w:proofErr w:type="spellStart"/>
+      <w:r>
+        <w:t>depth</w:t>
+      </w:r>
+      <w:proofErr w:type="spellEnd"/>
+      <w:r>
+        <w:t>)</w:t>
+      </w:r>
+    </w:p>
+    <w:p>
+      <w:pPr>
+        <w:pStyle w:val="PargrafodaLista"/>
+        <w:numPr>
+          <w:ilvl w:val="2"/>
+          <w:numId w:val="6"/>
+        </w:numPr>
+        <w:jc w:val="both"/>
+      </w:pPr>
+      <w:r>
+        <w:t xml:space="preserve">Devolve a dimensão do nó em relação à profundidade entre </w:t>
+      </w:r>
+      <w:proofErr w:type="gramStart"/>
+      <w:r>
+        <w:t>o mesmo sua raiz</w:t>
+      </w:r>
+      <w:proofErr w:type="gramEnd"/>
+      <w:r>
+        <w:t xml:space="preserve"> da árvore.</w:t>
+      </w:r>
+    </w:p>
+    <w:p>
+      <w:pPr>
+        <w:pStyle w:val="PargrafodaLista"/>
+        <w:numPr>
+          <w:ilvl w:val="1"/>
+          <w:numId w:val="6"/>
+        </w:numPr>
+        <w:jc w:val="both"/>
+      </w:pPr>
+      <w:proofErr w:type="spellStart"/>
+      <w:proofErr w:type="gramStart"/>
+      <w:r>
+        <w:t>self.root</w:t>
+      </w:r>
+      <w:proofErr w:type="spellEnd"/>
+      <w:proofErr w:type="gramEnd"/>
+      <w:r>
+        <w:t xml:space="preserve"> – O nó de raiz da árvore.</w:t>
+      </w:r>
+    </w:p>
+    <w:p>
+      <w:r>
+        <w:br w:type="page"/>
+      </w:r>
+    </w:p>
+    <w:p>
+      <w:pPr>
+        <w:jc w:val="both"/>
+      </w:pPr>
+      <w:r>
+        <w:lastRenderedPageBreak/>
+        <w:t>O projeto inclui também os seguintes elementos:</w:t>
+      </w:r>
+    </w:p>
+    <w:p>
+      <w:pPr>
+        <w:pStyle w:val="PargrafodaLista"/>
+        <w:numPr>
+          <w:ilvl w:val="0"/>
+          <w:numId w:val="6"/>
+        </w:numPr>
+        <w:jc w:val="both"/>
+      </w:pPr>
+      <w:r>
+        <w:t>Clas</w:t>
+      </w:r>
+      <w:r>
+        <w:t>s</w:t>
+      </w:r>
+      <w:r>
+        <w:t>e Node</w:t>
+      </w:r>
+      <w:r>
+        <w:t xml:space="preserve"> – Representa um nó na árvore. Nesta apresenta uma chave composta por K posições, valor, profundidade, nó subjacente ou “pai” e dois nós adjacentes ou “filhos”, sequentemente da esquerda (nó menor) e da direita (nó maior).</w:t>
+      </w:r>
+    </w:p>
+    <w:p>
+      <w:pPr>
+        <w:pStyle w:val="PargrafodaLista"/>
+        <w:numPr>
+          <w:ilvl w:val="1"/>
+          <w:numId w:val="6"/>
+        </w:numPr>
+        <w:jc w:val="both"/>
+        <w:rPr>
+          <w:lang w:val="en-US"/>
+        </w:rPr>
+      </w:pPr>
+      <w:r>
+        <w:rPr>
+          <w:lang w:val="en-US"/>
+        </w:rPr>
+        <w:t>__init__(self, key=[0], value="", parent=None, left=None, \</w:t>
+      </w:r>
+      <w:r>
+        <w:rPr>
+          <w:lang w:val="en-US"/>
+        </w:rPr>
+        <w:br/>
+        <w:t xml:space="preserve">                </w:t>
+      </w:r>
+      <w:r>
+        <w:rPr>
+          <w:lang w:val="en-US"/>
+        </w:rPr>
+        <w:t>right=None, k=IND_D, depth=IND_D)</w:t>
+      </w:r>
+    </w:p>
+    <w:p>
+      <w:pPr>
+        <w:pStyle w:val="PargrafodaLista"/>
+        <w:numPr>
+          <w:ilvl w:val="2"/>
+          <w:numId w:val="6"/>
+        </w:numPr>
+        <w:jc w:val="both"/>
+      </w:pPr>
+      <w:r>
+        <w:t xml:space="preserve">Inicializa uma nova instância de um nó de uma k-D </w:t>
+      </w:r>
+      <w:proofErr w:type="spellStart"/>
+      <w:r>
+        <w:t>Tree</w:t>
+      </w:r>
+      <w:proofErr w:type="spellEnd"/>
+      <w:r>
+        <w:t>.</w:t>
+      </w:r>
+    </w:p>
+    <w:p>
+      <w:pPr>
+        <w:pStyle w:val="PargrafodaLista"/>
+        <w:numPr>
+          <w:ilvl w:val="1"/>
+          <w:numId w:val="6"/>
+        </w:numPr>
+        <w:jc w:val="both"/>
+      </w:pPr>
+      <w:proofErr w:type="spellStart"/>
+      <w:proofErr w:type="gramStart"/>
+      <w:r>
+        <w:t>def</w:t>
+      </w:r>
+      <w:proofErr w:type="spellEnd"/>
+      <w:proofErr w:type="gramEnd"/>
+      <w:r>
+        <w:t xml:space="preserve"> </w:t>
+      </w:r>
+      <w:r>
+        <w:rPr>
+          <w:bCs/>
+        </w:rPr>
+        <w:t>__</w:t>
+      </w:r>
+      <w:proofErr w:type="spellStart"/>
+      <w:r>
+        <w:rPr>
+          <w:bCs/>
+        </w:rPr>
+        <w:t>str</w:t>
+      </w:r>
+      <w:proofErr w:type="spellEnd"/>
+      <w:r>
+        <w:rPr>
+          <w:bCs/>
+        </w:rPr>
+        <w:t>__</w:t>
+      </w:r>
+      <w:r>
+        <w:t>(</w:t>
+      </w:r>
+      <w:r>
+        <w:rPr>
+          <w:i/>
+          <w:iCs/>
+        </w:rPr>
+        <w:t>self</w:t>
+      </w:r>
+      <w:r>
+        <w:t>)</w:t>
+      </w:r>
+    </w:p>
+    <w:p>
+      <w:pPr>
+        <w:pStyle w:val="PargrafodaLista"/>
+        <w:numPr>
+          <w:ilvl w:val="2"/>
+          <w:numId w:val="6"/>
+        </w:numPr>
+        <w:jc w:val="both"/>
+      </w:pPr>
+      <w:r>
+        <w:rPr>
+          <w:i/>
+          <w:iCs/>
+        </w:rPr>
+        <w:t>Converte o nó para uma representação em texto.</w:t>
+      </w:r>
+    </w:p>
+    <w:p>
+      <w:pPr>
+        <w:pStyle w:val="PargrafodaLista"/>
+        <w:numPr>
+          <w:ilvl w:val="1"/>
+          <w:numId w:val="6"/>
+        </w:numPr>
+        <w:jc w:val="both"/>
+      </w:pPr>
+      <w:proofErr w:type="spellStart"/>
+      <w:proofErr w:type="gramStart"/>
+      <w:r>
+        <w:t>def</w:t>
+      </w:r>
+      <w:proofErr w:type="spellEnd"/>
+      <w:proofErr w:type="gramEnd"/>
+      <w:r>
+        <w:t xml:space="preserve"> </w:t>
+      </w:r>
+      <w:proofErr w:type="spellStart"/>
+      <w:r>
+        <w:t>compareKeys</w:t>
+      </w:r>
+      <w:proofErr w:type="spellEnd"/>
+      <w:r>
+        <w:t xml:space="preserve">(self, </w:t>
+      </w:r>
+      <w:proofErr w:type="spellStart"/>
+      <w:r>
+        <w:t>keyToCompare</w:t>
+      </w:r>
+      <w:proofErr w:type="spellEnd"/>
+      <w:r>
+        <w:t>)</w:t>
+      </w:r>
+    </w:p>
+    <w:p>
+      <w:pPr>
+        <w:pStyle w:val="PargrafodaLista"/>
+        <w:numPr>
+          <w:ilvl w:val="2"/>
+          <w:numId w:val="6"/>
+        </w:numPr>
+        <w:jc w:val="both"/>
+      </w:pPr>
+      <w:r>
+        <w:t>Compara duas chaves na dimensão da chave a ser comparada (instanciada na própria classe).</w:t>
+      </w:r>
+    </w:p>
+    <w:p>
+      <w:pPr>
+        <w:jc w:val="both"/>
+      </w:pPr>
+    </w:p>
+    <w:p>
+      <w:pPr>
+        <w:pStyle w:val="PargrafodaLista"/>
+        <w:numPr>
+          <w:ilvl w:val="0"/>
+          <w:numId w:val="6"/>
+        </w:numPr>
+        <w:jc w:val="both"/>
+      </w:pPr>
+      <w:r>
+        <w:t>Objeto</w:t>
+      </w:r>
+      <w:r>
+        <w:t xml:space="preserve"> </w:t>
+      </w:r>
+      <w:r>
+        <w:t>“</w:t>
+      </w:r>
+      <w:r>
+        <w:t>NIL</w:t>
+      </w:r>
+      <w:r>
+        <w:t>”</w:t>
+      </w:r>
+      <w:r>
+        <w:t xml:space="preserve"> do tipo Node</w:t>
+      </w:r>
+      <w:r>
+        <w:t xml:space="preserve"> – Representa um nó vazio, indicando assim o limite da árvore e as suas “folhas” ou nós de limite.</w:t>
+      </w:r>
+    </w:p>
+    <w:p>
+      <w:pPr>
+        <w:jc w:val="both"/>
+      </w:pPr>
+    </w:p>
+    <w:p>
+      <w:pPr>
+        <w:pStyle w:val="PargrafodaLista"/>
+        <w:numPr>
+          <w:ilvl w:val="0"/>
+          <w:numId w:val="4"/>
+        </w:numPr>
+        <w:jc w:val="both"/>
+      </w:pPr>
       <w:r>
         <w:br w:type="page"/>
       </w:r>
@@ -460,13 +2387,304 @@
           <w:ilvl w:val="0"/>
           <w:numId w:val="1"/>
         </w:numPr>
-      </w:pPr>
+        <w:jc w:val="both"/>
+      </w:pPr>
+      <w:bookmarkStart w:id="5" w:name="_Toc327823909"/>
       <w:r>
         <w:lastRenderedPageBreak/>
         <w:t>Resultados Experimentais</w:t>
       </w:r>
-    </w:p>
-    <w:p>
+      <w:bookmarkEnd w:id="5"/>
+    </w:p>
+    <w:p>
+      <w:pPr>
+        <w:jc w:val="both"/>
+      </w:pPr>
+      <w:r>
+        <w:t xml:space="preserve">Neste trabalho utilizei um método de teste linear (em sequencia) para poder avaliar e testar os resultados do código, no qual compus uma </w:t>
+      </w:r>
+      <w:r>
+        <w:t>sequência</w:t>
+      </w:r>
+      <w:r>
+        <w:t xml:space="preserve"> de operações sobre a estrutura, no qual se apresentam, a criação de uma árvore a partir de u</w:t>
+      </w:r>
+      <w:r>
+        <w:t>ma lista de dados, pesquisa de 4 chaves (3</w:t>
+      </w:r>
+      <w:r>
+        <w:t xml:space="preserve"> válidas e uma inválida), verificação de nós extremos (máximo e mínimo), nó sucessor, listagem ordenada (in </w:t>
+      </w:r>
+      <w:proofErr w:type="spellStart"/>
+      <w:r>
+        <w:t>order</w:t>
+      </w:r>
+      <w:proofErr w:type="spellEnd"/>
+      <w:r>
+        <w:t xml:space="preserve"> </w:t>
+      </w:r>
+      <w:proofErr w:type="spellStart"/>
+      <w:r>
+        <w:t>walk</w:t>
+      </w:r>
+      <w:proofErr w:type="spellEnd"/>
+      <w:r>
+        <w:t>)</w:t>
+      </w:r>
+      <w:r>
+        <w:t xml:space="preserve"> da árvore, a transplantação e remoção de nós, balanceamento / reordenação da árvore e procura do valor mais próximo (</w:t>
+      </w:r>
+      <w:proofErr w:type="spellStart"/>
+      <w:r>
+        <w:t>Nearest-Neighbor</w:t>
+      </w:r>
+      <w:proofErr w:type="spellEnd"/>
+      <w:r>
+        <w:t xml:space="preserve"> </w:t>
+      </w:r>
+      <w:proofErr w:type="spellStart"/>
+      <w:r>
+        <w:t>sea</w:t>
+      </w:r>
+      <w:r>
+        <w:t>rch</w:t>
+      </w:r>
+      <w:proofErr w:type="spellEnd"/>
+      <w:r>
+        <w:t>).</w:t>
+      </w:r>
+    </w:p>
+    <w:p>
+      <w:pPr>
+        <w:jc w:val="both"/>
+        <w:rPr>
+          <w:rFonts w:cs="Times New Roman"/>
+        </w:rPr>
+      </w:pPr>
+      <w:r>
+        <w:rPr>
+          <w:rFonts w:cs="Times New Roman"/>
+        </w:rPr>
+        <w:t>Tempos de execução</w:t>
+      </w:r>
+      <w:r>
+        <w:rPr>
+          <w:rFonts w:cs="Times New Roman"/>
+        </w:rPr>
+        <w:t xml:space="preserve"> (sem depuração ativada):</w:t>
+      </w:r>
+    </w:p>
+    <w:p>
+      <w:pPr>
+        <w:ind w:left="426"/>
+        <w:jc w:val="both"/>
+        <w:rPr>
+          <w:rFonts w:cs="Times New Roman"/>
+          <w:color w:val="000000"/>
+          <w:szCs w:val="20"/>
+        </w:rPr>
+      </w:pPr>
+      <w:r>
+        <w:rPr>
+          <w:rFonts w:cs="Times New Roman"/>
+        </w:rPr>
+        <w:t xml:space="preserve">Criar Estrutura: </w:t>
+      </w:r>
+      <w:r>
+        <w:rPr>
+          <w:rFonts w:cs="Times New Roman"/>
+          <w:color w:val="000000"/>
+          <w:szCs w:val="20"/>
+        </w:rPr>
+        <w:t>0.00140 segundos</w:t>
+      </w:r>
+    </w:p>
+    <w:p>
+      <w:pPr>
+        <w:ind w:left="426"/>
+        <w:jc w:val="both"/>
+        <w:rPr>
+          <w:rFonts w:cs="Times New Roman"/>
+          <w:color w:val="000000"/>
+          <w:szCs w:val="20"/>
+        </w:rPr>
+      </w:pPr>
+      <w:r>
+        <w:rPr>
+          <w:rFonts w:cs="Times New Roman"/>
+          <w:color w:val="000000"/>
+          <w:szCs w:val="20"/>
+        </w:rPr>
+        <w:t>Procurar (três) nós: 0.00059 segundos</w:t>
+      </w:r>
+    </w:p>
+    <w:p>
+      <w:pPr>
+        <w:ind w:left="426"/>
+        <w:jc w:val="both"/>
+        <w:rPr>
+          <w:rFonts w:cs="Times New Roman"/>
+          <w:color w:val="000000"/>
+          <w:szCs w:val="20"/>
+        </w:rPr>
+      </w:pPr>
+      <w:r>
+        <w:rPr>
+          <w:rFonts w:cs="Times New Roman"/>
+        </w:rPr>
+        <w:t xml:space="preserve">Procurar extremos: </w:t>
+      </w:r>
+      <w:r>
+        <w:rPr>
+          <w:rFonts w:cs="Times New Roman"/>
+          <w:color w:val="000000"/>
+          <w:szCs w:val="20"/>
+        </w:rPr>
+        <w:t>0.00013 segundos</w:t>
+      </w:r>
+    </w:p>
+    <w:p>
+      <w:pPr>
+        <w:ind w:left="426"/>
+        <w:jc w:val="both"/>
+        <w:rPr>
+          <w:rFonts w:cs="Times New Roman"/>
+          <w:color w:val="000000"/>
+          <w:szCs w:val="20"/>
+        </w:rPr>
+      </w:pPr>
+      <w:r>
+        <w:rPr>
+          <w:rFonts w:cs="Times New Roman"/>
+          <w:color w:val="000000"/>
+          <w:szCs w:val="20"/>
+        </w:rPr>
+        <w:t>Achar nó sucessor à raiz e aos extremos: 0.00023 segundos</w:t>
+      </w:r>
+    </w:p>
+    <w:p>
+      <w:pPr>
+        <w:ind w:left="426"/>
+        <w:jc w:val="both"/>
+        <w:rPr>
+          <w:rFonts w:cs="Times New Roman"/>
+          <w:color w:val="000000"/>
+          <w:szCs w:val="20"/>
+        </w:rPr>
+      </w:pPr>
+      <w:r>
+        <w:rPr>
+          <w:rFonts w:cs="Times New Roman"/>
+          <w:color w:val="000000"/>
+          <w:szCs w:val="20"/>
+        </w:rPr>
+        <w:t>Listar Nós: 0.00066 segundos</w:t>
+      </w:r>
+    </w:p>
+    <w:p>
+      <w:pPr>
+        <w:ind w:left="426"/>
+        <w:jc w:val="both"/>
+        <w:rPr>
+          <w:rFonts w:cs="Times New Roman"/>
+        </w:rPr>
+      </w:pPr>
+      <w:r>
+        <w:rPr>
+          <w:rFonts w:cs="Times New Roman"/>
+        </w:rPr>
+        <w:t xml:space="preserve">Transplante: </w:t>
+      </w:r>
+      <w:r>
+        <w:rPr>
+          <w:rFonts w:cs="Times New Roman"/>
+          <w:color w:val="000000"/>
+          <w:szCs w:val="20"/>
+        </w:rPr>
+        <w:t>0.00068</w:t>
+      </w:r>
+      <w:r>
+        <w:rPr>
+          <w:rFonts w:cs="Times New Roman"/>
+        </w:rPr>
+        <w:t xml:space="preserve"> segundos</w:t>
+      </w:r>
+    </w:p>
+    <w:p>
+      <w:pPr>
+        <w:ind w:left="426"/>
+        <w:jc w:val="both"/>
+        <w:rPr>
+          <w:rFonts w:cs="Times New Roman"/>
+        </w:rPr>
+      </w:pPr>
+      <w:r>
+        <w:rPr>
+          <w:rFonts w:cs="Times New Roman"/>
+        </w:rPr>
+        <w:t xml:space="preserve">Remoção: </w:t>
+      </w:r>
+      <w:r>
+        <w:rPr>
+          <w:rFonts w:cs="Times New Roman"/>
+          <w:color w:val="000000"/>
+          <w:szCs w:val="20"/>
+        </w:rPr>
+        <w:t>0.00074</w:t>
+      </w:r>
+      <w:r>
+        <w:rPr>
+          <w:rFonts w:cs="Times New Roman"/>
+        </w:rPr>
+        <w:t xml:space="preserve"> segundos</w:t>
+      </w:r>
+    </w:p>
+    <w:p>
+      <w:pPr>
+        <w:ind w:left="426"/>
+        <w:jc w:val="both"/>
+        <w:rPr>
+          <w:rFonts w:cs="Times New Roman"/>
+          <w:color w:val="000000"/>
+          <w:szCs w:val="20"/>
+        </w:rPr>
+      </w:pPr>
+      <w:r>
+        <w:rPr>
+          <w:rFonts w:cs="Times New Roman"/>
+        </w:rPr>
+        <w:t xml:space="preserve">Balancear árvore: </w:t>
+      </w:r>
+      <w:r>
+        <w:rPr>
+          <w:rFonts w:cs="Times New Roman"/>
+          <w:color w:val="000000"/>
+          <w:szCs w:val="20"/>
+        </w:rPr>
+        <w:t>0.00146 segundos</w:t>
+      </w:r>
+    </w:p>
+    <w:p>
+      <w:pPr>
+        <w:ind w:left="426"/>
+        <w:jc w:val="both"/>
+      </w:pPr>
+      <w:r>
+        <w:rPr>
+          <w:rFonts w:cs="Times New Roman"/>
+          <w:color w:val="000000"/>
+          <w:szCs w:val="20"/>
+        </w:rPr>
+        <w:t>Procurar por mais próximo: 0.00048 segundos</w:t>
+      </w:r>
+    </w:p>
+    <w:p>
+      <w:pPr>
+        <w:jc w:val="both"/>
+      </w:pPr>
+      <w:r>
+        <w:t>Relativamente a estes dados obtido pode-se reparar que a criação da estrutura e o rebalanceamento da árvore requerem mais recurso da máquina pois ser um processo com uma certa complexidade, quer aritmética, quer de lógica.</w:t>
+      </w:r>
       <w:r>
         <w:br w:type="page"/>
       </w:r>
@@ -475,17 +2693,45 @@
       <w:pPr>
         <w:pStyle w:val="Ttulo1"/>
       </w:pPr>
+      <w:bookmarkStart w:id="6" w:name="_Toc327823910"/>
       <w:r>
         <w:lastRenderedPageBreak/>
         <w:t>Conclusões</w:t>
       </w:r>
-    </w:p>
-    <w:p>
-      <w:r>
-        <w:t>Resumo do trabalho realizado e se discutem as perspetivas de melhoria do mesmo, com o limite de 2 páginas</w:t>
-      </w:r>
-    </w:p>
-    <w:p>
+      <w:bookmarkEnd w:id="6"/>
+    </w:p>
+    <w:p>
+      <w:pPr>
+        <w:jc w:val="both"/>
+      </w:pPr>
+      <w:r>
+        <w:t xml:space="preserve">Neste trabalho conclui que se uma k-d </w:t>
+      </w:r>
+      <w:proofErr w:type="spellStart"/>
+      <w:r>
+        <w:t>Tree</w:t>
+      </w:r>
+      <w:proofErr w:type="spellEnd"/>
+      <w:r>
+        <w:t xml:space="preserve"> trata-se de uma árvore binária de estrutura bastante interessante, quer a nível de complexidade, quer a nível de usabilidade, visto que por exemplos que investiguei</w:t>
+      </w:r>
+      <w:r>
+        <w:t xml:space="preserve"> contém potencial em várias áreas, como pro exemplo, em deteção de colisões em ambientes gráficos avançados e robótica</w:t>
+      </w:r>
+      <w:r>
+        <w:t>.</w:t>
+      </w:r>
+    </w:p>
+    <w:p>
+      <w:pPr>
+        <w:jc w:val="both"/>
+      </w:pPr>
+      <w:r>
+        <w:t xml:space="preserve">Neste trabalho investiguei como esta estrutura funciona e, se viabilidade for certa, </w:t>
+      </w:r>
+      <w:r>
+        <w:t>futuramente esta estrutura será utilizada para potenciais projetos.</w:t>
+      </w:r>
       <w:r>
         <w:br w:type="page"/>
       </w:r>
@@ -493,7 +2739,9 @@
     <w:p>
       <w:pPr>
         <w:pStyle w:val="Ttulo1"/>
-      </w:pPr>
+        <w:jc w:val="both"/>
+      </w:pPr>
+      <w:bookmarkStart w:id="7" w:name="_Toc327823911"/>
       <w:r>
         <w:lastRenderedPageBreak/>
         <w:t>Bibliografi</w:t>
@@ -501,30 +2749,174 @@
       <w:r>
         <w:t>a</w:t>
       </w:r>
-    </w:p>
-    <w:p/>
-    <w:p>
-      <w:pPr>
-        <w:rPr>
-          <w:rFonts w:eastAsiaTheme="majorEastAsia" w:cstheme="majorBidi"/>
-          <w:sz w:val="40"/>
-          <w:szCs w:val="28"/>
-        </w:rPr>
-      </w:pPr>
-      <w:r>
-        <w:br w:type="page"/>
-      </w:r>
-    </w:p>
-    <w:p>
-      <w:pPr>
-        <w:pStyle w:val="Ttulo1"/>
-      </w:pPr>
-      <w:r>
-        <w:lastRenderedPageBreak/>
-        <w:t>Anexos</w:t>
-      </w:r>
-    </w:p>
-    <w:p/>
+      <w:bookmarkEnd w:id="7"/>
+    </w:p>
+    <w:p>
+      <w:pPr>
+        <w:jc w:val="both"/>
+      </w:pPr>
+    </w:p>
+    <w:p>
+      <w:pPr>
+        <w:jc w:val="both"/>
+      </w:pPr>
+      <w:r>
+        <w:t xml:space="preserve">Wikipédia.org - k-d </w:t>
+      </w:r>
+      <w:proofErr w:type="spellStart"/>
+      <w:r>
+        <w:t>Tree</w:t>
+      </w:r>
+      <w:proofErr w:type="spellEnd"/>
+      <w:r>
+        <w:t xml:space="preserve"> – </w:t>
+      </w:r>
+      <w:hyperlink r:id="rId10" w:history="1">
+        <w:r>
+          <w:rPr>
+            <w:rStyle w:val="Hiperligao"/>
+          </w:rPr>
+          <w:t>http://en.wikipedia.org/wiki/K-d_tree</w:t>
+        </w:r>
+      </w:hyperlink>
+    </w:p>
+    <w:p>
+      <w:pPr>
+        <w:jc w:val="both"/>
+      </w:pPr>
+      <w:r>
+        <w:t xml:space="preserve">Idots.org - </w:t>
+      </w:r>
+      <w:hyperlink r:id="rId11" w:history="1">
+        <w:r>
+          <w:rPr>
+            <w:rStyle w:val="Hiperligao"/>
+          </w:rPr>
+          <w:t>http://ldots.org/kdtree</w:t>
+        </w:r>
+      </w:hyperlink>
+    </w:p>
+    <w:p>
+      <w:pPr>
+        <w:jc w:val="both"/>
+        <w:rPr>
+          <w:rFonts w:ascii="Times-Roman" w:hAnsi="Times-Roman" w:cs="Times-Roman"/>
+          <w:sz w:val="22"/>
+          <w:lang w:val="en-US"/>
+        </w:rPr>
+      </w:pPr>
+      <w:r>
+        <w:rPr>
+          <w:lang w:val="en-US"/>
+        </w:rPr>
+        <w:t>Introduction to Algorithms, Third Edition</w:t>
+      </w:r>
+      <w:r>
+        <w:rPr>
+          <w:lang w:val="en-US"/>
+        </w:rPr>
+        <w:t xml:space="preserve">, </w:t>
+      </w:r>
+      <w:r>
+        <w:rPr>
+          <w:lang w:val="en-US"/>
+        </w:rPr>
+        <w:t xml:space="preserve">"Thomas H. </w:t>
+      </w:r>
+      <w:proofErr w:type="spellStart"/>
+      <w:r>
+        <w:rPr>
+          <w:lang w:val="en-US"/>
+        </w:rPr>
+        <w:t>Cormen</w:t>
+      </w:r>
+      <w:proofErr w:type="spellEnd"/>
+      <w:r>
+        <w:rPr>
+          <w:lang w:val="en-US"/>
+        </w:rPr>
+        <w:t xml:space="preserve">, Charles E. </w:t>
+      </w:r>
+      <w:proofErr w:type="spellStart"/>
+      <w:r>
+        <w:rPr>
+          <w:lang w:val="en-US"/>
+        </w:rPr>
+        <w:t>Leiserson</w:t>
+      </w:r>
+      <w:proofErr w:type="spellEnd"/>
+      <w:r>
+        <w:rPr>
+          <w:lang w:val="en-US"/>
+        </w:rPr>
+        <w:t xml:space="preserve">, Ronald L. </w:t>
+      </w:r>
+      <w:proofErr w:type="spellStart"/>
+      <w:r>
+        <w:rPr>
+          <w:lang w:val="en-US"/>
+        </w:rPr>
+        <w:t>Rivest</w:t>
+      </w:r>
+      <w:proofErr w:type="spellEnd"/>
+      <w:r>
+        <w:rPr>
+          <w:lang w:val="en-US"/>
+        </w:rPr>
+        <w:t>, Clifford Stein"</w:t>
+      </w:r>
+      <w:r>
+        <w:rPr>
+          <w:lang w:val="en-US"/>
+        </w:rPr>
+        <w:t xml:space="preserve">, </w:t>
+      </w:r>
+      <w:proofErr w:type="gramStart"/>
+      <w:r>
+        <w:rPr>
+          <w:rFonts w:ascii="Times-Roman" w:hAnsi="Times-Roman" w:cs="Times-Roman"/>
+          <w:sz w:val="22"/>
+          <w:lang w:val="en-US"/>
+        </w:rPr>
+        <w:t>The</w:t>
+      </w:r>
+      <w:proofErr w:type="gramEnd"/>
+      <w:r>
+        <w:rPr>
+          <w:rFonts w:ascii="Times-Roman" w:hAnsi="Times-Roman" w:cs="Times-Roman"/>
+          <w:sz w:val="22"/>
+          <w:lang w:val="en-US"/>
+        </w:rPr>
+        <w:t xml:space="preserve"> MIT Press</w:t>
+      </w:r>
+    </w:p>
+    <w:p>
+      <w:r>
+        <w:t xml:space="preserve">Youtube.com - </w:t>
+      </w:r>
+      <w:hyperlink r:id="rId12" w:history="1">
+        <w:r>
+          <w:rPr>
+            <w:rStyle w:val="Hiperligao"/>
+          </w:rPr>
+          <w:t>http://youtu.be/kcIokRndG4A</w:t>
+        </w:r>
+      </w:hyperlink>
+      <w:r>
+        <w:t xml:space="preserve">, </w:t>
+      </w:r>
+      <w:r>
+        <w:t>“</w:t>
+      </w:r>
+      <w:proofErr w:type="spellStart"/>
+      <w:r>
+        <w:t>susanmhaynes</w:t>
+      </w:r>
+      <w:proofErr w:type="spellEnd"/>
+      <w:r>
+        <w:t>”</w:t>
+      </w:r>
+    </w:p>
     <w:sectPr>
       <w:pgSz w:w="11906" w:h="16838"/>
       <w:pgMar w:top="1417" w:right="1701" w:bottom="1417" w:left="1701" w:header="708" w:footer="708" w:gutter="0"/>
@@ -535,9 +2927,316 @@
 </w:document>
 </file>
 
+<file path=word/endnotes.xml><?xml version="1.0" encoding="utf-8"?>
+<w:endnotes xmlns:ve="http://schemas.openxmlformats.org/markup-compatibility/2006" xmlns:o="urn:schemas-microsoft-com:office:office" xmlns:r="http://schemas.openxmlformats.org/officeDocument/2006/relationships" xmlns:m="http://schemas.openxmlformats.org/officeDocument/2006/math" xmlns:v="urn:schemas-microsoft-com:vml" xmlns:wp="http://schemas.openxmlformats.org/drawingml/2006/wordprocessingDrawing" xmlns:w10="urn:schemas-microsoft-com:office:word" xmlns:w="http://schemas.openxmlformats.org/wordprocessingml/2006/main" xmlns:wne="http://schemas.microsoft.com/office/word/2006/wordml">
+  <w:endnote w:type="separator" w:id="-1">
+    <w:p>
+      <w:pPr>
+        <w:spacing w:after="0" w:line="240" w:lineRule="auto"/>
+      </w:pPr>
+      <w:r>
+        <w:separator/>
+      </w:r>
+    </w:p>
+  </w:endnote>
+  <w:endnote w:type="continuationSeparator" w:id="0">
+    <w:p>
+      <w:pPr>
+        <w:spacing w:after="0" w:line="240" w:lineRule="auto"/>
+      </w:pPr>
+      <w:r>
+        <w:continuationSeparator/>
+      </w:r>
+    </w:p>
+  </w:endnote>
+</w:endnotes>
+</file>
+
+<file path=word/footnotes.xml><?xml version="1.0" encoding="utf-8"?>
+<w:footnotes xmlns:ve="http://schemas.openxmlformats.org/markup-compatibility/2006" xmlns:o="urn:schemas-microsoft-com:office:office" xmlns:r="http://schemas.openxmlformats.org/officeDocument/2006/relationships" xmlns:m="http://schemas.openxmlformats.org/officeDocument/2006/math" xmlns:v="urn:schemas-microsoft-com:vml" xmlns:wp="http://schemas.openxmlformats.org/drawingml/2006/wordprocessingDrawing" xmlns:w10="urn:schemas-microsoft-com:office:word" xmlns:w="http://schemas.openxmlformats.org/wordprocessingml/2006/main" xmlns:wne="http://schemas.microsoft.com/office/word/2006/wordml">
+  <w:footnote w:type="separator" w:id="-1">
+    <w:p>
+      <w:pPr>
+        <w:spacing w:after="0" w:line="240" w:lineRule="auto"/>
+      </w:pPr>
+      <w:r>
+        <w:separator/>
+      </w:r>
+    </w:p>
+  </w:footnote>
+  <w:footnote w:type="continuationSeparator" w:id="0">
+    <w:p>
+      <w:pPr>
+        <w:spacing w:after="0" w:line="240" w:lineRule="auto"/>
+      </w:pPr>
+      <w:r>
+        <w:continuationSeparator/>
+      </w:r>
+    </w:p>
+  </w:footnote>
+  <w:footnote w:id="1">
+    <w:p>
+      <w:pPr>
+        <w:pStyle w:val="Textodenotaderodap"/>
+      </w:pPr>
+      <w:r>
+        <w:rPr>
+          <w:rStyle w:val="Refdenotaderodap"/>
+        </w:rPr>
+        <w:footnoteRef/>
+      </w:r>
+      <w:r>
+        <w:t xml:space="preserve"> </w:t>
+      </w:r>
+      <w:r>
+        <w:rPr>
+          <w:vertAlign w:val="subscript"/>
+        </w:rPr>
+        <w:t xml:space="preserve">Fonte: Wikipédia.org - </w:t>
+      </w:r>
+      <w:hyperlink r:id="rId1" w:history="1">
+        <w:r>
+          <w:rPr>
+            <w:rStyle w:val="Hiperligao"/>
+            <w:vertAlign w:val="subscript"/>
+          </w:rPr>
+          <w:t>http://upload.wikimedia.org/wikipedia/commons/thumb/2/25/Tree_0001.svg/500px-Tree_0001.svg.png</w:t>
+        </w:r>
+      </w:hyperlink>
+    </w:p>
+  </w:footnote>
+</w:footnotes>
+</file>
+
 <file path=word/numbering.xml><?xml version="1.0" encoding="utf-8"?>
 <w:numbering xmlns:ve="http://schemas.openxmlformats.org/markup-compatibility/2006" xmlns:o="urn:schemas-microsoft-com:office:office" xmlns:r="http://schemas.openxmlformats.org/officeDocument/2006/relationships" xmlns:m="http://schemas.openxmlformats.org/officeDocument/2006/math" xmlns:v="urn:schemas-microsoft-com:vml" xmlns:wp="http://schemas.openxmlformats.org/drawingml/2006/wordprocessingDrawing" xmlns:w10="urn:schemas-microsoft-com:office:word" xmlns:w="http://schemas.openxmlformats.org/wordprocessingml/2006/main" xmlns:wne="http://schemas.microsoft.com/office/word/2006/wordml">
   <w:abstractNum w:abstractNumId="0">
+    <w:nsid w:val="1FDB588D"/>
+    <w:multiLevelType w:val="hybridMultilevel"/>
+    <w:tmpl w:val="E0C8EEBC"/>
+    <w:lvl w:ilvl="0" w:tplc="08160001">
+      <w:start w:val="1"/>
+      <w:numFmt w:val="bullet"/>
+      <w:lvlText w:val=""/>
+      <w:lvlJc w:val="left"/>
+      <w:pPr>
+        <w:ind w:left="720" w:hanging="360"/>
+      </w:pPr>
+      <w:rPr>
+        <w:rFonts w:ascii="Symbol" w:hAnsi="Symbol" w:hint="default"/>
+      </w:rPr>
+    </w:lvl>
+    <w:lvl w:ilvl="1" w:tplc="08160003">
+      <w:start w:val="1"/>
+      <w:numFmt w:val="bullet"/>
+      <w:lvlText w:val="o"/>
+      <w:lvlJc w:val="left"/>
+      <w:pPr>
+        <w:ind w:left="1440" w:hanging="360"/>
+      </w:pPr>
+      <w:rPr>
+        <w:rFonts w:ascii="Courier New" w:hAnsi="Courier New" w:cs="Courier New" w:hint="default"/>
+      </w:rPr>
+    </w:lvl>
+    <w:lvl w:ilvl="2" w:tplc="08160005">
+      <w:start w:val="1"/>
+      <w:numFmt w:val="bullet"/>
+      <w:lvlText w:val=""/>
+      <w:lvlJc w:val="left"/>
+      <w:pPr>
+        <w:ind w:left="2160" w:hanging="360"/>
+      </w:pPr>
+      <w:rPr>
+        <w:rFonts w:ascii="Wingdings" w:hAnsi="Wingdings" w:hint="default"/>
+      </w:rPr>
+    </w:lvl>
+    <w:lvl w:ilvl="3" w:tplc="08160001" w:tentative="1">
+      <w:start w:val="1"/>
+      <w:numFmt w:val="bullet"/>
+      <w:lvlText w:val=""/>
+      <w:lvlJc w:val="left"/>
+      <w:pPr>
+        <w:ind w:left="2880" w:hanging="360"/>
+      </w:pPr>
+      <w:rPr>
+        <w:rFonts w:ascii="Symbol" w:hAnsi="Symbol" w:hint="default"/>
+      </w:rPr>
+    </w:lvl>
+    <w:lvl w:ilvl="4" w:tplc="08160003" w:tentative="1">
+      <w:start w:val="1"/>
+      <w:numFmt w:val="bullet"/>
+      <w:lvlText w:val="o"/>
+      <w:lvlJc w:val="left"/>
+      <w:pPr>
+        <w:ind w:left="3600" w:hanging="360"/>
+      </w:pPr>
+      <w:rPr>
+        <w:rFonts w:ascii="Courier New" w:hAnsi="Courier New" w:cs="Courier New" w:hint="default"/>
+      </w:rPr>
+    </w:lvl>
+    <w:lvl w:ilvl="5" w:tplc="08160005" w:tentative="1">
+      <w:start w:val="1"/>
+      <w:numFmt w:val="bullet"/>
+      <w:lvlText w:val=""/>
+      <w:lvlJc w:val="left"/>
+      <w:pPr>
+        <w:ind w:left="4320" w:hanging="360"/>
+      </w:pPr>
+      <w:rPr>
+        <w:rFonts w:ascii="Wingdings" w:hAnsi="Wingdings" w:hint="default"/>
+      </w:rPr>
+    </w:lvl>
+    <w:lvl w:ilvl="6" w:tplc="08160001" w:tentative="1">
+      <w:start w:val="1"/>
+      <w:numFmt w:val="bullet"/>
+      <w:lvlText w:val=""/>
+      <w:lvlJc w:val="left"/>
+      <w:pPr>
+        <w:ind w:left="5040" w:hanging="360"/>
+      </w:pPr>
+      <w:rPr>
+        <w:rFonts w:ascii="Symbol" w:hAnsi="Symbol" w:hint="default"/>
+      </w:rPr>
+    </w:lvl>
+    <w:lvl w:ilvl="7" w:tplc="08160003" w:tentative="1">
+      <w:start w:val="1"/>
+      <w:numFmt w:val="bullet"/>
+      <w:lvlText w:val="o"/>
+      <w:lvlJc w:val="left"/>
+      <w:pPr>
+        <w:ind w:left="5760" w:hanging="360"/>
+      </w:pPr>
+      <w:rPr>
+        <w:rFonts w:ascii="Courier New" w:hAnsi="Courier New" w:cs="Courier New" w:hint="default"/>
+      </w:rPr>
+    </w:lvl>
+    <w:lvl w:ilvl="8" w:tplc="08160005" w:tentative="1">
+      <w:start w:val="1"/>
+      <w:numFmt w:val="bullet"/>
+      <w:lvlText w:val=""/>
+      <w:lvlJc w:val="left"/>
+      <w:pPr>
+        <w:ind w:left="6480" w:hanging="360"/>
+      </w:pPr>
+      <w:rPr>
+        <w:rFonts w:ascii="Wingdings" w:hAnsi="Wingdings" w:hint="default"/>
+      </w:rPr>
+    </w:lvl>
+  </w:abstractNum>
+  <w:abstractNum w:abstractNumId="1">
+    <w:nsid w:val="1FF22F2F"/>
+    <w:multiLevelType w:val="hybridMultilevel"/>
+    <w:tmpl w:val="A9B0626A"/>
+    <w:lvl w:ilvl="0" w:tplc="08160001">
+      <w:start w:val="1"/>
+      <w:numFmt w:val="bullet"/>
+      <w:lvlText w:val=""/>
+      <w:lvlJc w:val="left"/>
+      <w:pPr>
+        <w:ind w:left="3600" w:hanging="360"/>
+      </w:pPr>
+      <w:rPr>
+        <w:rFonts w:ascii="Symbol" w:hAnsi="Symbol" w:hint="default"/>
+      </w:rPr>
+    </w:lvl>
+    <w:lvl w:ilvl="1" w:tplc="08160003" w:tentative="1">
+      <w:start w:val="1"/>
+      <w:numFmt w:val="bullet"/>
+      <w:lvlText w:val="o"/>
+      <w:lvlJc w:val="left"/>
+      <w:pPr>
+        <w:ind w:left="4320" w:hanging="360"/>
+      </w:pPr>
+      <w:rPr>
+        <w:rFonts w:ascii="Courier New" w:hAnsi="Courier New" w:cs="Courier New" w:hint="default"/>
+      </w:rPr>
+    </w:lvl>
+    <w:lvl w:ilvl="2" w:tplc="08160005" w:tentative="1">
+      <w:start w:val="1"/>
+      <w:numFmt w:val="bullet"/>
+      <w:lvlText w:val=""/>
+      <w:lvlJc w:val="left"/>
+      <w:pPr>
+        <w:ind w:left="5040" w:hanging="360"/>
+      </w:pPr>
+      <w:rPr>
+        <w:rFonts w:ascii="Wingdings" w:hAnsi="Wingdings" w:hint="default"/>
+      </w:rPr>
+    </w:lvl>
+    <w:lvl w:ilvl="3" w:tplc="08160001" w:tentative="1">
+      <w:start w:val="1"/>
+      <w:numFmt w:val="bullet"/>
+      <w:lvlText w:val=""/>
+      <w:lvlJc w:val="left"/>
+      <w:pPr>
+        <w:ind w:left="5760" w:hanging="360"/>
+      </w:pPr>
+      <w:rPr>
+        <w:rFonts w:ascii="Symbol" w:hAnsi="Symbol" w:hint="default"/>
+      </w:rPr>
+    </w:lvl>
+    <w:lvl w:ilvl="4" w:tplc="08160003" w:tentative="1">
+      <w:start w:val="1"/>
+      <w:numFmt w:val="bullet"/>
+      <w:lvlText w:val="o"/>
+      <w:lvlJc w:val="left"/>
+      <w:pPr>
+        <w:ind w:left="6480" w:hanging="360"/>
+      </w:pPr>
+      <w:rPr>
+        <w:rFonts w:ascii="Courier New" w:hAnsi="Courier New" w:cs="Courier New" w:hint="default"/>
+      </w:rPr>
+    </w:lvl>
+    <w:lvl w:ilvl="5" w:tplc="08160005" w:tentative="1">
+      <w:start w:val="1"/>
+      <w:numFmt w:val="bullet"/>
+      <w:lvlText w:val=""/>
+      <w:lvlJc w:val="left"/>
+      <w:pPr>
+        <w:ind w:left="7200" w:hanging="360"/>
+      </w:pPr>
+      <w:rPr>
+        <w:rFonts w:ascii="Wingdings" w:hAnsi="Wingdings" w:hint="default"/>
+      </w:rPr>
+    </w:lvl>
+    <w:lvl w:ilvl="6" w:tplc="08160001" w:tentative="1">
+      <w:start w:val="1"/>
+      <w:numFmt w:val="bullet"/>
+      <w:lvlText w:val=""/>
+      <w:lvlJc w:val="left"/>
+      <w:pPr>
+        <w:ind w:left="7920" w:hanging="360"/>
+      </w:pPr>
+      <w:rPr>
+        <w:rFonts w:ascii="Symbol" w:hAnsi="Symbol" w:hint="default"/>
+      </w:rPr>
+    </w:lvl>
+    <w:lvl w:ilvl="7" w:tplc="08160003" w:tentative="1">
+      <w:start w:val="1"/>
+      <w:numFmt w:val="bullet"/>
+      <w:lvlText w:val="o"/>
+      <w:lvlJc w:val="left"/>
+      <w:pPr>
+        <w:ind w:left="8640" w:hanging="360"/>
+      </w:pPr>
+      <w:rPr>
+        <w:rFonts w:ascii="Courier New" w:hAnsi="Courier New" w:cs="Courier New" w:hint="default"/>
+      </w:rPr>
+    </w:lvl>
+    <w:lvl w:ilvl="8" w:tplc="08160005" w:tentative="1">
+      <w:start w:val="1"/>
+      <w:numFmt w:val="bullet"/>
+      <w:lvlText w:val=""/>
+      <w:lvlJc w:val="left"/>
+      <w:pPr>
+        <w:ind w:left="9360" w:hanging="360"/>
+      </w:pPr>
+      <w:rPr>
+        <w:rFonts w:ascii="Wingdings" w:hAnsi="Wingdings" w:hint="default"/>
+      </w:rPr>
+    </w:lvl>
+  </w:abstractNum>
+  <w:abstractNum w:abstractNumId="2">
     <w:nsid w:val="2E484A68"/>
     <w:multiLevelType w:val="hybridMultilevel"/>
     <w:tmpl w:val="7052680A"/>
@@ -650,7 +3349,96 @@
       </w:rPr>
     </w:lvl>
   </w:abstractNum>
-  <w:abstractNum w:abstractNumId="1">
+  <w:abstractNum w:abstractNumId="3">
+    <w:nsid w:val="44413169"/>
+    <w:multiLevelType w:val="hybridMultilevel"/>
+    <w:tmpl w:val="906E495A"/>
+    <w:lvl w:ilvl="0" w:tplc="08160001">
+      <w:start w:val="1"/>
+      <w:numFmt w:val="bullet"/>
+      <w:lvlText w:val=""/>
+      <w:lvlJc w:val="left"/>
+      <w:pPr>
+        <w:ind w:left="720" w:hanging="360"/>
+      </w:pPr>
+      <w:rPr>
+        <w:rFonts w:ascii="Symbol" w:hAnsi="Symbol" w:hint="default"/>
+      </w:rPr>
+    </w:lvl>
+    <w:lvl w:ilvl="1" w:tplc="08160019" w:tentative="1">
+      <w:start w:val="1"/>
+      <w:numFmt w:val="lowerLetter"/>
+      <w:lvlText w:val="%2."/>
+      <w:lvlJc w:val="left"/>
+      <w:pPr>
+        <w:ind w:left="1440" w:hanging="360"/>
+      </w:pPr>
+    </w:lvl>
+    <w:lvl w:ilvl="2" w:tplc="0816001B" w:tentative="1">
+      <w:start w:val="1"/>
+      <w:numFmt w:val="lowerRoman"/>
+      <w:lvlText w:val="%3."/>
+      <w:lvlJc w:val="right"/>
+      <w:pPr>
+        <w:ind w:left="2160" w:hanging="180"/>
+      </w:pPr>
+    </w:lvl>
+    <w:lvl w:ilvl="3" w:tplc="0816000F" w:tentative="1">
+      <w:start w:val="1"/>
+      <w:numFmt w:val="decimal"/>
+      <w:lvlText w:val="%4."/>
+      <w:lvlJc w:val="left"/>
+      <w:pPr>
+        <w:ind w:left="2880" w:hanging="360"/>
+      </w:pPr>
+    </w:lvl>
+    <w:lvl w:ilvl="4" w:tplc="08160019" w:tentative="1">
+      <w:start w:val="1"/>
+      <w:numFmt w:val="lowerLetter"/>
+      <w:lvlText w:val="%5."/>
+      <w:lvlJc w:val="left"/>
+      <w:pPr>
+        <w:ind w:left="3600" w:hanging="360"/>
+      </w:pPr>
+    </w:lvl>
+    <w:lvl w:ilvl="5" w:tplc="0816001B" w:tentative="1">
+      <w:start w:val="1"/>
+      <w:numFmt w:val="lowerRoman"/>
+      <w:lvlText w:val="%6."/>
+      <w:lvlJc w:val="right"/>
+      <w:pPr>
+        <w:ind w:left="4320" w:hanging="180"/>
+      </w:pPr>
+    </w:lvl>
+    <w:lvl w:ilvl="6" w:tplc="0816000F" w:tentative="1">
+      <w:start w:val="1"/>
+      <w:numFmt w:val="decimal"/>
+      <w:lvlText w:val="%7."/>
+      <w:lvlJc w:val="left"/>
+      <w:pPr>
+        <w:ind w:left="5040" w:hanging="360"/>
+      </w:pPr>
+    </w:lvl>
+    <w:lvl w:ilvl="7" w:tplc="08160019" w:tentative="1">
+      <w:start w:val="1"/>
+      <w:numFmt w:val="lowerLetter"/>
+      <w:lvlText w:val="%8."/>
+      <w:lvlJc w:val="left"/>
+      <w:pPr>
+        <w:ind w:left="5760" w:hanging="360"/>
+      </w:pPr>
+    </w:lvl>
+    <w:lvl w:ilvl="8" w:tplc="0816001B" w:tentative="1">
+      <w:start w:val="1"/>
+      <w:numFmt w:val="lowerRoman"/>
+      <w:lvlText w:val="%9."/>
+      <w:lvlJc w:val="right"/>
+      <w:pPr>
+        <w:ind w:left="6480" w:hanging="180"/>
+      </w:pPr>
+    </w:lvl>
+  </w:abstractNum>
+  <w:abstractNum w:abstractNumId="4">
     <w:nsid w:val="44B2168C"/>
     <w:multiLevelType w:val="hybridMultilevel"/>
     <w:tmpl w:val="59D83656"/>
@@ -763,10 +3551,10 @@
       </w:rPr>
     </w:lvl>
   </w:abstractNum>
-  <w:abstractNum w:abstractNumId="2">
+  <w:abstractNum w:abstractNumId="5">
     <w:nsid w:val="67D10478"/>
     <w:multiLevelType w:val="hybridMultilevel"/>
-    <w:tmpl w:val="4FC0F46A"/>
+    <w:tmpl w:val="47ACFA72"/>
     <w:lvl w:ilvl="0" w:tplc="0816000F">
       <w:start w:val="1"/>
       <w:numFmt w:val="decimal"/>
@@ -850,12 +3638,21 @@
     </w:lvl>
   </w:abstractNum>
   <w:num w:numId="1">
+    <w:abstractNumId w:val="5"/>
+  </w:num>
+  <w:num w:numId="2">
+    <w:abstractNumId w:val="4"/>
+  </w:num>
+  <w:num w:numId="3">
     <w:abstractNumId w:val="2"/>
   </w:num>
-  <w:num w:numId="2">
+  <w:num w:numId="4">
     <w:abstractNumId w:val="1"/>
   </w:num>
-  <w:num w:numId="3">
+  <w:num w:numId="5">
+    <w:abstractNumId w:val="3"/>
+  </w:num>
+  <w:num w:numId="6">
     <w:abstractNumId w:val="0"/>
   </w:num>
 </w:numbering>
@@ -889,9 +3686,9 @@
     <w:lsdException w:name="heading 7" w:uiPriority="9" w:qFormat="1"/>
     <w:lsdException w:name="heading 8" w:uiPriority="9" w:qFormat="1"/>
     <w:lsdException w:name="heading 9" w:uiPriority="9" w:qFormat="1"/>
-    <w:lsdException w:name="toc 1" w:uiPriority="39"/>
-    <w:lsdException w:name="toc 2" w:uiPriority="39"/>
-    <w:lsdException w:name="toc 3" w:uiPriority="39"/>
+    <w:lsdException w:name="toc 1" w:uiPriority="39" w:qFormat="1"/>
+    <w:lsdException w:name="toc 2" w:uiPriority="39" w:qFormat="1"/>
+    <w:lsdException w:name="toc 3" w:uiPriority="39" w:qFormat="1"/>
     <w:lsdException w:name="toc 4" w:uiPriority="39"/>
     <w:lsdException w:name="toc 5" w:uiPriority="39"/>
     <w:lsdException w:name="toc 6" w:uiPriority="39"/>
@@ -1206,6 +4003,147 @@
       <w:contextualSpacing/>
     </w:pPr>
   </w:style>
+  <w:style w:type="paragraph" w:styleId="Ttulodondice">
+    <w:name w:val="TOC Heading"/>
+    <w:basedOn w:val="Ttulo1"/>
+    <w:next w:val="Normal"/>
+    <w:uiPriority w:val="39"/>
+    <w:semiHidden/>
+    <w:unhideWhenUsed/>
+    <w:qFormat/>
+    <w:rsid w:val="00E254B9"/>
+    <w:pPr>
+      <w:outlineLvl w:val="9"/>
+    </w:pPr>
+    <w:rPr>
+      <w:rFonts w:asciiTheme="majorHAnsi" w:hAnsiTheme="majorHAnsi"/>
+      <w:color w:val="365F91" w:themeColor="accent1" w:themeShade="BF"/>
+      <w:sz w:val="28"/>
+    </w:rPr>
+  </w:style>
+  <w:style w:type="paragraph" w:styleId="ndice2">
+    <w:name w:val="toc 2"/>
+    <w:basedOn w:val="Normal"/>
+    <w:next w:val="Normal"/>
+    <w:autoRedefine/>
+    <w:uiPriority w:val="39"/>
+    <w:unhideWhenUsed/>
+    <w:qFormat/>
+    <w:rsid w:val="00E254B9"/>
+    <w:pPr>
+      <w:spacing w:after="100"/>
+      <w:ind w:left="220"/>
+    </w:pPr>
+    <w:rPr>
+      <w:rFonts w:asciiTheme="minorHAnsi" w:eastAsiaTheme="minorEastAsia" w:hAnsiTheme="minorHAnsi"/>
+      <w:sz w:val="22"/>
+    </w:rPr>
+  </w:style>
+  <w:style w:type="paragraph" w:styleId="ndice1">
+    <w:name w:val="toc 1"/>
+    <w:basedOn w:val="Normal"/>
+    <w:next w:val="Normal"/>
+    <w:autoRedefine/>
+    <w:uiPriority w:val="39"/>
+    <w:unhideWhenUsed/>
+    <w:qFormat/>
+    <w:rsid w:val="00E254B9"/>
+    <w:pPr>
+      <w:spacing w:after="100"/>
+    </w:pPr>
+    <w:rPr>
+      <w:rFonts w:asciiTheme="minorHAnsi" w:eastAsiaTheme="minorEastAsia" w:hAnsiTheme="minorHAnsi"/>
+      <w:sz w:val="22"/>
+    </w:rPr>
+  </w:style>
+  <w:style w:type="paragraph" w:styleId="ndice3">
+    <w:name w:val="toc 3"/>
+    <w:basedOn w:val="Normal"/>
+    <w:next w:val="Normal"/>
+    <w:autoRedefine/>
+    <w:uiPriority w:val="39"/>
+    <w:semiHidden/>
+    <w:unhideWhenUsed/>
+    <w:qFormat/>
+    <w:rsid w:val="00E254B9"/>
+    <w:pPr>
+      <w:spacing w:after="100"/>
+      <w:ind w:left="440"/>
+    </w:pPr>
+    <w:rPr>
+      <w:rFonts w:asciiTheme="minorHAnsi" w:eastAsiaTheme="minorEastAsia" w:hAnsiTheme="minorHAnsi"/>
+      <w:sz w:val="22"/>
+    </w:rPr>
+  </w:style>
+  <w:style w:type="character" w:styleId="Hiperligao">
+    <w:name w:val="Hyperlink"/>
+    <w:basedOn w:val="Tipodeletrapredefinidodopargrafo"/>
+    <w:uiPriority w:val="99"/>
+    <w:unhideWhenUsed/>
+    <w:rsid w:val="00E254B9"/>
+    <w:rPr>
+      <w:color w:val="0000FF" w:themeColor="hyperlink"/>
+      <w:u w:val="single"/>
+    </w:rPr>
+  </w:style>
+  <w:style w:type="paragraph" w:styleId="Legenda">
+    <w:name w:val="caption"/>
+    <w:basedOn w:val="Normal"/>
+    <w:next w:val="Normal"/>
+    <w:uiPriority w:val="35"/>
+    <w:unhideWhenUsed/>
+    <w:qFormat/>
+    <w:rsid w:val="00FC0ADB"/>
+    <w:pPr>
+      <w:spacing w:line="240" w:lineRule="auto"/>
+    </w:pPr>
+    <w:rPr>
+      <w:b/>
+      <w:bCs/>
+      <w:color w:val="4F81BD" w:themeColor="accent1"/>
+      <w:sz w:val="18"/>
+      <w:szCs w:val="18"/>
+    </w:rPr>
+  </w:style>
+  <w:style w:type="paragraph" w:styleId="Textodenotaderodap">
+    <w:name w:val="footnote text"/>
+    <w:basedOn w:val="Normal"/>
+    <w:link w:val="TextodenotaderodapCarcter"/>
+    <w:uiPriority w:val="99"/>
+    <w:semiHidden/>
+    <w:unhideWhenUsed/>
+    <w:rsid w:val="00FC0ADB"/>
+    <w:pPr>
+      <w:spacing w:after="0" w:line="240" w:lineRule="auto"/>
+    </w:pPr>
+    <w:rPr>
+      <w:szCs w:val="20"/>
+    </w:rPr>
+  </w:style>
+  <w:style w:type="character" w:customStyle="1" w:styleId="TextodenotaderodapCarcter">
+    <w:name w:val="Texto de nota de rodapé Carácter"/>
+    <w:basedOn w:val="Tipodeletrapredefinidodopargrafo"/>
+    <w:link w:val="Textodenotaderodap"/>
+    <w:uiPriority w:val="99"/>
+    <w:semiHidden/>
+    <w:rsid w:val="00FC0ADB"/>
+    <w:rPr>
+      <w:rFonts w:ascii="Times New Roman" w:hAnsi="Times New Roman"/>
+      <w:sz w:val="20"/>
+      <w:szCs w:val="20"/>
+    </w:rPr>
+  </w:style>
+  <w:style w:type="character" w:styleId="Refdenotaderodap">
+    <w:name w:val="footnote reference"/>
+    <w:basedOn w:val="Tipodeletrapredefinidodopargrafo"/>
+    <w:uiPriority w:val="99"/>
+    <w:semiHidden/>
+    <w:unhideWhenUsed/>
+    <w:rsid w:val="00FC0ADB"/>
+    <w:rPr>
+      <w:vertAlign w:val="superscript"/>
+    </w:rPr>
+  </w:style>
 </w:styles>
 </file>
 
@@ -1490,4 +4428,16 @@
   <a:objectDefaults/>
   <a:extraClrSchemeLst/>
 </a:theme>
+</file>
+
+<file path=customXml/item1.xml><?xml version="1.0" encoding="utf-8"?>
+<b:Sources xmlns:b="http://schemas.openxmlformats.org/officeDocument/2006/bibliography" xmlns="http://schemas.openxmlformats.org/officeDocument/2006/bibliography" SelectedStyle="\APA.XSL" StyleName="APA Fifth Edition"/>
+</file>
+
+<file path=customXml/itemProps1.xml><?xml version="1.0" encoding="utf-8"?>
+<ds:datastoreItem xmlns:ds="http://schemas.openxmlformats.org/officeDocument/2006/customXml" ds:itemID="{11CE6F97-2208-4522-8048-5F2CC448E9B7}">
+  <ds:schemaRefs>
+    <ds:schemaRef ds:uri="http://schemas.openxmlformats.org/officeDocument/2006/bibliography"/>
+  </ds:schemaRefs>
+</ds:datastoreItem>
 </file>
</xml_diff>